<commit_message>
ADD: new tables for gauss-gauss
</commit_message>
<xml_diff>
--- a/lab_05/Report.docx
+++ b/lab_05/Report.docx
@@ -2905,14 +2905,7 @@
               <w:rFonts w:ascii="Cambria Math" w:eastAsiaTheme="minorEastAsia" w:hAnsi="Cambria Math"/>
               <w:szCs w:val="28"/>
             </w:rPr>
-            <m:t>θ</m:t>
-          </m:r>
-          <m:r>
-            <w:rPr>
-              <w:rFonts w:ascii="Cambria Math" w:eastAsiaTheme="minorEastAsia" w:hAnsi="Cambria Math"/>
-              <w:szCs w:val="28"/>
-            </w:rPr>
-            <m:t>, φ-углы сферических координат</m:t>
+            <m:t>θ, φ-углы сферических координат</m:t>
           </m:r>
         </m:oMath>
       </m:oMathPara>
@@ -3219,7 +3212,6 @@
         <w:pStyle w:val="21"/>
         <w:rPr>
           <w:rFonts w:eastAsiaTheme="minorEastAsia"/>
-          <w:lang w:val="en-US"/>
         </w:rPr>
       </w:pPr>
       <w:r>
@@ -3792,13 +3784,7 @@
                         <w:rPr>
                           <w:rFonts w:ascii="Cambria Math" w:eastAsiaTheme="minorEastAsia" w:hAnsi="Cambria Math"/>
                         </w:rPr>
-                        <m:t>=</m:t>
-                      </m:r>
-                      <m:r>
-                        <w:rPr>
-                          <w:rFonts w:ascii="Cambria Math" w:eastAsiaTheme="minorEastAsia" w:hAnsi="Cambria Math"/>
-                        </w:rPr>
-                        <m:t>0</m:t>
+                        <m:t>=0</m:t>
                       </m:r>
                     </m:e>
                   </m:nary>
@@ -4355,13 +4341,7 @@
             <w:rPr>
               <w:rFonts w:ascii="Cambria Math" w:eastAsiaTheme="minorEastAsia" w:hAnsi="Cambria Math"/>
             </w:rPr>
-            <m:t>, n=0,1, 2,…</m:t>
-          </m:r>
-          <m:r>
-            <w:rPr>
-              <w:rFonts w:ascii="Cambria Math" w:eastAsiaTheme="minorEastAsia" w:hAnsi="Cambria Math"/>
-            </w:rPr>
-            <m:t xml:space="preserve"> </m:t>
+            <m:t xml:space="preserve">, n=0,1, 2,… </m:t>
           </m:r>
         </m:oMath>
       </m:oMathPara>
@@ -5618,7 +5598,6 @@
         <w:pStyle w:val="21"/>
         <w:rPr>
           <w:rFonts w:eastAsiaTheme="minorEastAsia"/>
-          <w:lang w:val="en-US"/>
         </w:rPr>
       </w:pPr>
       <w:r>
@@ -6335,7 +6314,6 @@
       </w:r>
       <w:bookmarkEnd w:id="9"/>
     </w:p>
-    <w:p/>
     <w:p>
       <w:pPr>
         <w:pStyle w:val="11"/>
@@ -6344,31 +6322,1161 @@
         </w:rPr>
       </w:pPr>
       <w:bookmarkStart w:id="10" w:name="_Toc39967821"/>
-      <w:r>
-        <w:rPr>
-          <w:lang w:val="ru-RU"/>
-        </w:rPr>
-        <w:t>Контрольные вопросы</w:t>
-      </w:r>
-      <w:bookmarkEnd w:id="10"/>
     </w:p>
+    <w:tbl>
+      <w:tblPr>
+        <w:tblStyle w:val="a5"/>
+        <w:tblW w:w="0" w:type="auto"/>
+        <w:tblInd w:w="2412" w:type="dxa"/>
+        <w:tblLook w:val="04A0" w:firstRow="1" w:lastRow="0" w:firstColumn="1" w:lastColumn="0" w:noHBand="0" w:noVBand="1"/>
+      </w:tblPr>
+      <w:tblGrid>
+        <w:gridCol w:w="1221"/>
+        <w:gridCol w:w="1221"/>
+        <w:gridCol w:w="1221"/>
+        <w:gridCol w:w="1221"/>
+      </w:tblGrid>
+      <w:tr>
+        <w:trPr>
+          <w:trHeight w:val="317"/>
+        </w:trPr>
+        <w:tc>
+          <w:tcPr>
+            <w:tcW w:w="1221" w:type="dxa"/>
+          </w:tcPr>
+          <w:p>
+            <w:pPr>
+              <w:jc w:val="center"/>
+              <w:rPr>
+                <w:b/>
+                <w:bCs/>
+                <w:vertAlign w:val="subscript"/>
+                <w:lang w:val="en-US"/>
+              </w:rPr>
+            </w:pPr>
+            <m:oMathPara>
+              <m:oMathParaPr>
+                <m:jc m:val="center"/>
+              </m:oMathParaPr>
+              <m:oMath>
+                <m:r>
+                  <m:rPr>
+                    <m:sty m:val="bi"/>
+                  </m:rPr>
+                  <w:rPr>
+                    <w:rFonts w:ascii="Cambria Math" w:hAnsi="Cambria Math"/>
+                    <w:vertAlign w:val="subscript"/>
+                    <w:lang w:val="en-US"/>
+                  </w:rPr>
+                  <m:t>τ</m:t>
+                </m:r>
+              </m:oMath>
+            </m:oMathPara>
+          </w:p>
+        </w:tc>
+        <w:tc>
+          <w:tcPr>
+            <w:tcW w:w="1221" w:type="dxa"/>
+          </w:tcPr>
+          <w:p>
+            <w:pPr>
+              <w:jc w:val="center"/>
+              <w:rPr>
+                <w:rFonts w:eastAsia="Calibri"/>
+                <w:b/>
+                <w:bCs/>
+                <w:iCs/>
+              </w:rPr>
+            </w:pPr>
+            <m:oMathPara>
+              <m:oMath>
+                <m:r>
+                  <m:rPr>
+                    <m:sty m:val="bi"/>
+                  </m:rPr>
+                  <w:rPr>
+                    <w:rFonts w:ascii="Cambria Math" w:hAnsi="Cambria Math"/>
+                    <w:vertAlign w:val="subscript"/>
+                  </w:rPr>
+                  <m:t>M</m:t>
+                </m:r>
+              </m:oMath>
+            </m:oMathPara>
+          </w:p>
+        </w:tc>
+        <w:tc>
+          <w:tcPr>
+            <w:tcW w:w="1221" w:type="dxa"/>
+          </w:tcPr>
+          <w:p>
+            <w:pPr>
+              <w:jc w:val="center"/>
+            </w:pPr>
+            <m:oMathPara>
+              <m:oMath>
+                <m:r>
+                  <m:rPr>
+                    <m:sty m:val="bi"/>
+                  </m:rPr>
+                  <w:rPr>
+                    <w:rFonts w:ascii="Cambria Math" w:hAnsi="Cambria Math"/>
+                  </w:rPr>
+                  <m:t>N</m:t>
+                </m:r>
+              </m:oMath>
+            </m:oMathPara>
+          </w:p>
+        </w:tc>
+        <w:tc>
+          <w:tcPr>
+            <w:tcW w:w="1221" w:type="dxa"/>
+          </w:tcPr>
+          <w:p>
+            <w:pPr>
+              <w:jc w:val="center"/>
+              <w:rPr>
+                <w:rFonts w:eastAsia="Calibri"/>
+                <w:b/>
+                <w:bCs/>
+                <w:i/>
+                <w:lang w:val="en-US"/>
+              </w:rPr>
+            </w:pPr>
+            <m:oMathPara>
+              <m:oMath>
+                <m:r>
+                  <m:rPr>
+                    <m:sty m:val="bi"/>
+                  </m:rPr>
+                  <w:rPr>
+                    <w:rFonts w:ascii="Cambria Math" w:eastAsia="Calibri" w:hAnsi="Cambria Math"/>
+                  </w:rPr>
+                  <m:t>ε(τ)</m:t>
+                </m:r>
+              </m:oMath>
+            </m:oMathPara>
+          </w:p>
+        </w:tc>
+      </w:tr>
+      <w:tr>
+        <w:trPr>
+          <w:trHeight w:val="317"/>
+        </w:trPr>
+        <w:tc>
+          <w:tcPr>
+            <w:tcW w:w="1221" w:type="dxa"/>
+            <w:vMerge w:val="restart"/>
+          </w:tcPr>
+          <w:p>
+            <w:pPr>
+              <w:rPr>
+                <w:lang w:val="en-US"/>
+              </w:rPr>
+            </w:pPr>
+          </w:p>
+          <w:p>
+            <w:pPr>
+              <w:jc w:val="center"/>
+              <w:rPr>
+                <w:lang w:val="en-US"/>
+              </w:rPr>
+            </w:pPr>
+            <w:r>
+              <w:rPr>
+                <w:lang w:val="en-US"/>
+              </w:rPr>
+              <w:t>1</w:t>
+            </w:r>
+          </w:p>
+        </w:tc>
+        <w:tc>
+          <w:tcPr>
+            <w:tcW w:w="1221" w:type="dxa"/>
+          </w:tcPr>
+          <w:p>
+            <w:pPr>
+              <w:jc w:val="center"/>
+              <w:rPr>
+                <w:lang w:val="en-US"/>
+              </w:rPr>
+            </w:pPr>
+            <w:r>
+              <w:rPr>
+                <w:lang w:val="en-US"/>
+              </w:rPr>
+              <w:t>2</w:t>
+            </w:r>
+          </w:p>
+        </w:tc>
+        <w:tc>
+          <w:tcPr>
+            <w:tcW w:w="1221" w:type="dxa"/>
+          </w:tcPr>
+          <w:p>
+            <w:pPr>
+              <w:jc w:val="center"/>
+              <w:rPr>
+                <w:lang w:val="en-US"/>
+              </w:rPr>
+            </w:pPr>
+            <w:r>
+              <w:rPr>
+                <w:lang w:val="en-US"/>
+              </w:rPr>
+              <w:t>2</w:t>
+            </w:r>
+          </w:p>
+        </w:tc>
+        <w:tc>
+          <w:tcPr>
+            <w:tcW w:w="1221" w:type="dxa"/>
+          </w:tcPr>
+          <w:p>
+            <w:pPr>
+              <w:jc w:val="center"/>
+              <w:rPr>
+                <w:lang w:val="en-US"/>
+              </w:rPr>
+            </w:pPr>
+            <w:r>
+              <w:t>0.77</w:t>
+            </w:r>
+            <w:r>
+              <w:rPr>
+                <w:lang w:val="en-US"/>
+              </w:rPr>
+              <w:t>50</w:t>
+            </w:r>
+          </w:p>
+        </w:tc>
+      </w:tr>
+      <w:tr>
+        <w:trPr>
+          <w:trHeight w:val="317"/>
+        </w:trPr>
+        <w:tc>
+          <w:tcPr>
+            <w:tcW w:w="1221" w:type="dxa"/>
+            <w:vMerge/>
+          </w:tcPr>
+          <w:p>
+            <w:pPr>
+              <w:jc w:val="center"/>
+              <w:rPr>
+                <w:lang w:val="en-US"/>
+              </w:rPr>
+            </w:pPr>
+          </w:p>
+        </w:tc>
+        <w:tc>
+          <w:tcPr>
+            <w:tcW w:w="1221" w:type="dxa"/>
+          </w:tcPr>
+          <w:p>
+            <w:pPr>
+              <w:jc w:val="center"/>
+              <w:rPr>
+                <w:lang w:val="en-US"/>
+              </w:rPr>
+            </w:pPr>
+            <w:r>
+              <w:rPr>
+                <w:lang w:val="en-US"/>
+              </w:rPr>
+              <w:t>2</w:t>
+            </w:r>
+          </w:p>
+        </w:tc>
+        <w:tc>
+          <w:tcPr>
+            <w:tcW w:w="1221" w:type="dxa"/>
+          </w:tcPr>
+          <w:p>
+            <w:pPr>
+              <w:jc w:val="center"/>
+              <w:rPr>
+                <w:lang w:val="en-US"/>
+              </w:rPr>
+            </w:pPr>
+            <w:r>
+              <w:rPr>
+                <w:lang w:val="en-US"/>
+              </w:rPr>
+              <w:t>3</w:t>
+            </w:r>
+          </w:p>
+        </w:tc>
+        <w:tc>
+          <w:tcPr>
+            <w:tcW w:w="1221" w:type="dxa"/>
+          </w:tcPr>
+          <w:p>
+            <w:pPr>
+              <w:jc w:val="center"/>
+              <w:rPr>
+                <w:lang w:val="en-US"/>
+              </w:rPr>
+            </w:pPr>
+            <w:r>
+              <w:rPr>
+                <w:lang w:val="en-US"/>
+              </w:rPr>
+              <w:t>0.7662</w:t>
+            </w:r>
+          </w:p>
+        </w:tc>
+      </w:tr>
+      <w:tr>
+        <w:trPr>
+          <w:trHeight w:val="317"/>
+        </w:trPr>
+        <w:tc>
+          <w:tcPr>
+            <w:tcW w:w="1221" w:type="dxa"/>
+            <w:vMerge/>
+          </w:tcPr>
+          <w:p>
+            <w:pPr>
+              <w:jc w:val="center"/>
+              <w:rPr>
+                <w:lang w:val="en-US"/>
+              </w:rPr>
+            </w:pPr>
+          </w:p>
+        </w:tc>
+        <w:tc>
+          <w:tcPr>
+            <w:tcW w:w="1221" w:type="dxa"/>
+          </w:tcPr>
+          <w:p>
+            <w:pPr>
+              <w:jc w:val="center"/>
+              <w:rPr>
+                <w:lang w:val="en-US"/>
+              </w:rPr>
+            </w:pPr>
+            <w:r>
+              <w:rPr>
+                <w:lang w:val="en-US"/>
+              </w:rPr>
+              <w:t>2</w:t>
+            </w:r>
+          </w:p>
+        </w:tc>
+        <w:tc>
+          <w:tcPr>
+            <w:tcW w:w="1221" w:type="dxa"/>
+          </w:tcPr>
+          <w:p>
+            <w:pPr>
+              <w:jc w:val="center"/>
+              <w:rPr>
+                <w:lang w:val="en-US"/>
+              </w:rPr>
+            </w:pPr>
+            <w:r>
+              <w:rPr>
+                <w:lang w:val="en-US"/>
+              </w:rPr>
+              <w:t>4</w:t>
+            </w:r>
+          </w:p>
+        </w:tc>
+        <w:tc>
+          <w:tcPr>
+            <w:tcW w:w="1221" w:type="dxa"/>
+          </w:tcPr>
+          <w:p>
+            <w:pPr>
+              <w:jc w:val="center"/>
+            </w:pPr>
+            <w:r>
+              <w:t>0.7685</w:t>
+            </w:r>
+          </w:p>
+        </w:tc>
+      </w:tr>
+      <w:tr>
+        <w:trPr>
+          <w:trHeight w:val="317"/>
+        </w:trPr>
+        <w:tc>
+          <w:tcPr>
+            <w:tcW w:w="1221" w:type="dxa"/>
+            <w:vMerge/>
+          </w:tcPr>
+          <w:p>
+            <w:pPr>
+              <w:jc w:val="center"/>
+              <w:rPr>
+                <w:lang w:val="en-US"/>
+              </w:rPr>
+            </w:pPr>
+          </w:p>
+        </w:tc>
+        <w:tc>
+          <w:tcPr>
+            <w:tcW w:w="1221" w:type="dxa"/>
+          </w:tcPr>
+          <w:p>
+            <w:pPr>
+              <w:jc w:val="center"/>
+              <w:rPr>
+                <w:lang w:val="en-US"/>
+              </w:rPr>
+            </w:pPr>
+            <w:r>
+              <w:rPr>
+                <w:lang w:val="en-US"/>
+              </w:rPr>
+              <w:t>2</w:t>
+            </w:r>
+          </w:p>
+        </w:tc>
+        <w:tc>
+          <w:tcPr>
+            <w:tcW w:w="1221" w:type="dxa"/>
+          </w:tcPr>
+          <w:p>
+            <w:pPr>
+              <w:jc w:val="center"/>
+              <w:rPr>
+                <w:lang w:val="en-US"/>
+              </w:rPr>
+            </w:pPr>
+            <w:r>
+              <w:rPr>
+                <w:lang w:val="en-US"/>
+              </w:rPr>
+              <w:t>5</w:t>
+            </w:r>
+          </w:p>
+        </w:tc>
+        <w:tc>
+          <w:tcPr>
+            <w:tcW w:w="1221" w:type="dxa"/>
+          </w:tcPr>
+          <w:p>
+            <w:pPr>
+              <w:jc w:val="center"/>
+            </w:pPr>
+            <w:r>
+              <w:t>0.7684</w:t>
+            </w:r>
+          </w:p>
+        </w:tc>
+      </w:tr>
+    </w:tbl>
     <w:p>
       <w:pPr>
-        <w:pStyle w:val="a8"/>
+        <w:pStyle w:val="11"/>
+        <w:rPr>
+          <w:lang w:val="ru-RU"/>
+        </w:rPr>
       </w:pPr>
-      <w:bookmarkStart w:id="11" w:name="_Toc39967822"/>
-      <w:r>
-        <w:t>1</w:t>
-      </w:r>
-      <w:r>
-        <w:t>.</w:t>
-      </w:r>
-      <w:bookmarkEnd w:id="11"/>
-      <w:r>
-        <w:t xml:space="preserve"> </w:t>
-      </w:r>
     </w:p>
-    <w:p/>
+    <w:tbl>
+      <w:tblPr>
+        <w:tblStyle w:val="a5"/>
+        <w:tblW w:w="0" w:type="auto"/>
+        <w:tblInd w:w="2412" w:type="dxa"/>
+        <w:tblLook w:val="04A0" w:firstRow="1" w:lastRow="0" w:firstColumn="1" w:lastColumn="0" w:noHBand="0" w:noVBand="1"/>
+      </w:tblPr>
+      <w:tblGrid>
+        <w:gridCol w:w="1221"/>
+        <w:gridCol w:w="1221"/>
+        <w:gridCol w:w="1221"/>
+        <w:gridCol w:w="1221"/>
+      </w:tblGrid>
+      <w:tr>
+        <w:trPr>
+          <w:trHeight w:val="317"/>
+        </w:trPr>
+        <w:tc>
+          <w:tcPr>
+            <w:tcW w:w="1221" w:type="dxa"/>
+          </w:tcPr>
+          <w:p>
+            <w:pPr>
+              <w:jc w:val="center"/>
+              <w:rPr>
+                <w:b/>
+                <w:bCs/>
+                <w:vertAlign w:val="subscript"/>
+                <w:lang w:val="en-US"/>
+              </w:rPr>
+            </w:pPr>
+            <m:oMathPara>
+              <m:oMathParaPr>
+                <m:jc m:val="center"/>
+              </m:oMathParaPr>
+              <m:oMath>
+                <m:r>
+                  <m:rPr>
+                    <m:sty m:val="bi"/>
+                  </m:rPr>
+                  <w:rPr>
+                    <w:rFonts w:ascii="Cambria Math" w:hAnsi="Cambria Math"/>
+                    <w:vertAlign w:val="subscript"/>
+                    <w:lang w:val="en-US"/>
+                  </w:rPr>
+                  <m:t>τ</m:t>
+                </m:r>
+              </m:oMath>
+            </m:oMathPara>
+          </w:p>
+        </w:tc>
+        <w:tc>
+          <w:tcPr>
+            <w:tcW w:w="1221" w:type="dxa"/>
+          </w:tcPr>
+          <w:p>
+            <w:pPr>
+              <w:jc w:val="center"/>
+              <w:rPr>
+                <w:rFonts w:eastAsia="Calibri"/>
+                <w:b/>
+                <w:bCs/>
+                <w:iCs/>
+              </w:rPr>
+            </w:pPr>
+            <m:oMathPara>
+              <m:oMath>
+                <m:r>
+                  <m:rPr>
+                    <m:sty m:val="bi"/>
+                  </m:rPr>
+                  <w:rPr>
+                    <w:rFonts w:ascii="Cambria Math" w:hAnsi="Cambria Math"/>
+                    <w:vertAlign w:val="subscript"/>
+                  </w:rPr>
+                  <m:t>M</m:t>
+                </m:r>
+              </m:oMath>
+            </m:oMathPara>
+          </w:p>
+        </w:tc>
+        <w:tc>
+          <w:tcPr>
+            <w:tcW w:w="1221" w:type="dxa"/>
+          </w:tcPr>
+          <w:p>
+            <w:pPr>
+              <w:jc w:val="center"/>
+            </w:pPr>
+            <m:oMathPara>
+              <m:oMath>
+                <m:r>
+                  <m:rPr>
+                    <m:sty m:val="bi"/>
+                  </m:rPr>
+                  <w:rPr>
+                    <w:rFonts w:ascii="Cambria Math" w:hAnsi="Cambria Math"/>
+                  </w:rPr>
+                  <m:t>N</m:t>
+                </m:r>
+              </m:oMath>
+            </m:oMathPara>
+          </w:p>
+        </w:tc>
+        <w:tc>
+          <w:tcPr>
+            <w:tcW w:w="1221" w:type="dxa"/>
+          </w:tcPr>
+          <w:p>
+            <w:pPr>
+              <w:jc w:val="center"/>
+              <w:rPr>
+                <w:rFonts w:eastAsia="Calibri"/>
+                <w:b/>
+                <w:bCs/>
+                <w:i/>
+                <w:lang w:val="en-US"/>
+              </w:rPr>
+            </w:pPr>
+            <m:oMathPara>
+              <m:oMath>
+                <m:r>
+                  <m:rPr>
+                    <m:sty m:val="bi"/>
+                  </m:rPr>
+                  <w:rPr>
+                    <w:rFonts w:ascii="Cambria Math" w:eastAsia="Calibri" w:hAnsi="Cambria Math"/>
+                  </w:rPr>
+                  <m:t>ε(τ)</m:t>
+                </m:r>
+              </m:oMath>
+            </m:oMathPara>
+          </w:p>
+        </w:tc>
+      </w:tr>
+      <w:tr>
+        <w:trPr>
+          <w:trHeight w:val="317"/>
+        </w:trPr>
+        <w:tc>
+          <w:tcPr>
+            <w:tcW w:w="1221" w:type="dxa"/>
+            <w:vMerge w:val="restart"/>
+          </w:tcPr>
+          <w:p>
+            <w:pPr>
+              <w:jc w:val="center"/>
+              <w:rPr>
+                <w:lang w:val="en-US"/>
+              </w:rPr>
+            </w:pPr>
+          </w:p>
+          <w:p>
+            <w:pPr>
+              <w:jc w:val="center"/>
+              <w:rPr>
+                <w:lang w:val="en-US"/>
+              </w:rPr>
+            </w:pPr>
+            <w:r>
+              <w:rPr>
+                <w:lang w:val="en-US"/>
+              </w:rPr>
+              <w:t>1</w:t>
+            </w:r>
+          </w:p>
+        </w:tc>
+        <w:tc>
+          <w:tcPr>
+            <w:tcW w:w="1221" w:type="dxa"/>
+          </w:tcPr>
+          <w:p>
+            <w:pPr>
+              <w:jc w:val="center"/>
+              <w:rPr>
+                <w:lang w:val="en-US"/>
+              </w:rPr>
+            </w:pPr>
+            <w:r>
+              <w:rPr>
+                <w:lang w:val="en-US"/>
+              </w:rPr>
+              <w:t>2</w:t>
+            </w:r>
+          </w:p>
+        </w:tc>
+        <w:tc>
+          <w:tcPr>
+            <w:tcW w:w="1221" w:type="dxa"/>
+          </w:tcPr>
+          <w:p>
+            <w:pPr>
+              <w:jc w:val="center"/>
+              <w:rPr>
+                <w:lang w:val="en-US"/>
+              </w:rPr>
+            </w:pPr>
+            <w:r>
+              <w:rPr>
+                <w:lang w:val="en-US"/>
+              </w:rPr>
+              <w:t>2</w:t>
+            </w:r>
+          </w:p>
+        </w:tc>
+        <w:tc>
+          <w:tcPr>
+            <w:tcW w:w="1221" w:type="dxa"/>
+          </w:tcPr>
+          <w:p>
+            <w:pPr>
+              <w:jc w:val="center"/>
+              <w:rPr>
+                <w:lang w:val="en-US"/>
+              </w:rPr>
+            </w:pPr>
+            <w:r>
+              <w:t>0.77</w:t>
+            </w:r>
+            <w:r>
+              <w:rPr>
+                <w:lang w:val="en-US"/>
+              </w:rPr>
+              <w:t>50</w:t>
+            </w:r>
+          </w:p>
+        </w:tc>
+      </w:tr>
+      <w:tr>
+        <w:trPr>
+          <w:trHeight w:val="317"/>
+        </w:trPr>
+        <w:tc>
+          <w:tcPr>
+            <w:tcW w:w="1221" w:type="dxa"/>
+            <w:vMerge/>
+          </w:tcPr>
+          <w:p>
+            <w:pPr>
+              <w:jc w:val="center"/>
+              <w:rPr>
+                <w:lang w:val="en-US"/>
+              </w:rPr>
+            </w:pPr>
+          </w:p>
+        </w:tc>
+        <w:tc>
+          <w:tcPr>
+            <w:tcW w:w="1221" w:type="dxa"/>
+          </w:tcPr>
+          <w:p>
+            <w:pPr>
+              <w:jc w:val="center"/>
+              <w:rPr>
+                <w:lang w:val="en-US"/>
+              </w:rPr>
+            </w:pPr>
+            <w:r>
+              <w:rPr>
+                <w:lang w:val="en-US"/>
+              </w:rPr>
+              <w:t>3</w:t>
+            </w:r>
+          </w:p>
+        </w:tc>
+        <w:tc>
+          <w:tcPr>
+            <w:tcW w:w="1221" w:type="dxa"/>
+          </w:tcPr>
+          <w:p>
+            <w:pPr>
+              <w:jc w:val="center"/>
+              <w:rPr>
+                <w:lang w:val="en-US"/>
+              </w:rPr>
+            </w:pPr>
+            <w:r>
+              <w:rPr>
+                <w:lang w:val="en-US"/>
+              </w:rPr>
+              <w:t>2</w:t>
+            </w:r>
+          </w:p>
+        </w:tc>
+        <w:tc>
+          <w:tcPr>
+            <w:tcW w:w="1221" w:type="dxa"/>
+          </w:tcPr>
+          <w:p>
+            <w:pPr>
+              <w:jc w:val="center"/>
+            </w:pPr>
+            <w:r>
+              <w:t>0.8</w:t>
+            </w:r>
+            <w:r>
+              <w:rPr>
+                <w:lang w:val="en-US"/>
+              </w:rPr>
+              <w:t>01</w:t>
+            </w:r>
+            <w:r>
+              <w:t>2</w:t>
+            </w:r>
+          </w:p>
+        </w:tc>
+      </w:tr>
+      <w:tr>
+        <w:trPr>
+          <w:trHeight w:val="317"/>
+        </w:trPr>
+        <w:tc>
+          <w:tcPr>
+            <w:tcW w:w="1221" w:type="dxa"/>
+            <w:vMerge/>
+          </w:tcPr>
+          <w:p>
+            <w:pPr>
+              <w:jc w:val="center"/>
+              <w:rPr>
+                <w:lang w:val="en-US"/>
+              </w:rPr>
+            </w:pPr>
+          </w:p>
+        </w:tc>
+        <w:tc>
+          <w:tcPr>
+            <w:tcW w:w="1221" w:type="dxa"/>
+          </w:tcPr>
+          <w:p>
+            <w:pPr>
+              <w:jc w:val="center"/>
+              <w:rPr>
+                <w:lang w:val="en-US"/>
+              </w:rPr>
+            </w:pPr>
+            <w:r>
+              <w:rPr>
+                <w:lang w:val="en-US"/>
+              </w:rPr>
+              <w:t>4</w:t>
+            </w:r>
+          </w:p>
+        </w:tc>
+        <w:tc>
+          <w:tcPr>
+            <w:tcW w:w="1221" w:type="dxa"/>
+          </w:tcPr>
+          <w:p>
+            <w:pPr>
+              <w:jc w:val="center"/>
+              <w:rPr>
+                <w:lang w:val="en-US"/>
+              </w:rPr>
+            </w:pPr>
+            <w:r>
+              <w:rPr>
+                <w:lang w:val="en-US"/>
+              </w:rPr>
+              <w:t>2</w:t>
+            </w:r>
+          </w:p>
+        </w:tc>
+        <w:tc>
+          <w:tcPr>
+            <w:tcW w:w="1221" w:type="dxa"/>
+          </w:tcPr>
+          <w:p>
+            <w:pPr>
+              <w:jc w:val="center"/>
+            </w:pPr>
+            <w:r>
+              <w:t>0.8</w:t>
+            </w:r>
+            <w:r>
+              <w:rPr>
+                <w:lang w:val="en-US"/>
+              </w:rPr>
+              <w:t>0</w:t>
+            </w:r>
+            <w:r>
+              <w:rPr>
+                <w:lang w:val="en-US"/>
+              </w:rPr>
+              <w:t>4</w:t>
+            </w:r>
+            <w:r>
+              <w:t>8</w:t>
+            </w:r>
+          </w:p>
+        </w:tc>
+      </w:tr>
+      <w:tr>
+        <w:trPr>
+          <w:trHeight w:val="317"/>
+        </w:trPr>
+        <w:tc>
+          <w:tcPr>
+            <w:tcW w:w="1221" w:type="dxa"/>
+            <w:vMerge/>
+          </w:tcPr>
+          <w:p>
+            <w:pPr>
+              <w:jc w:val="center"/>
+              <w:rPr>
+                <w:lang w:val="en-US"/>
+              </w:rPr>
+            </w:pPr>
+          </w:p>
+        </w:tc>
+        <w:tc>
+          <w:tcPr>
+            <w:tcW w:w="1221" w:type="dxa"/>
+          </w:tcPr>
+          <w:p>
+            <w:pPr>
+              <w:jc w:val="center"/>
+              <w:rPr>
+                <w:lang w:val="en-US"/>
+              </w:rPr>
+            </w:pPr>
+            <w:r>
+              <w:rPr>
+                <w:lang w:val="en-US"/>
+              </w:rPr>
+              <w:t>5</w:t>
+            </w:r>
+          </w:p>
+        </w:tc>
+        <w:tc>
+          <w:tcPr>
+            <w:tcW w:w="1221" w:type="dxa"/>
+          </w:tcPr>
+          <w:p>
+            <w:pPr>
+              <w:jc w:val="center"/>
+              <w:rPr>
+                <w:lang w:val="en-US"/>
+              </w:rPr>
+            </w:pPr>
+            <w:r>
+              <w:rPr>
+                <w:lang w:val="en-US"/>
+              </w:rPr>
+              <w:t>2</w:t>
+            </w:r>
+          </w:p>
+        </w:tc>
+        <w:tc>
+          <w:tcPr>
+            <w:tcW w:w="1221" w:type="dxa"/>
+          </w:tcPr>
+          <w:p>
+            <w:pPr>
+              <w:jc w:val="center"/>
+            </w:pPr>
+            <w:r>
+              <w:t>0.8</w:t>
+            </w:r>
+            <w:r>
+              <w:rPr>
+                <w:lang w:val="en-US"/>
+              </w:rPr>
+              <w:t>06</w:t>
+            </w:r>
+            <w:r>
+              <w:t>8</w:t>
+            </w:r>
+          </w:p>
+        </w:tc>
+      </w:tr>
+    </w:tbl>
+    <w:p>
+      <w:pPr>
+        <w:pStyle w:val="21"/>
+      </w:pPr>
+    </w:p>
+    <w:tbl>
+      <w:tblPr>
+        <w:tblStyle w:val="a5"/>
+        <w:tblW w:w="0" w:type="auto"/>
+        <w:tblInd w:w="2412" w:type="dxa"/>
+        <w:tblLook w:val="04A0" w:firstRow="1" w:lastRow="0" w:firstColumn="1" w:lastColumn="0" w:noHBand="0" w:noVBand="1"/>
+      </w:tblPr>
+      <w:tblGrid>
+        <w:gridCol w:w="1221"/>
+        <w:gridCol w:w="1221"/>
+        <w:gridCol w:w="1221"/>
+        <w:gridCol w:w="1221"/>
+      </w:tblGrid>
+      <w:tr>
+        <w:trPr>
+          <w:trHeight w:val="317"/>
+        </w:trPr>
+        <w:tc>
+          <w:tcPr>
+            <w:tcW w:w="1221" w:type="dxa"/>
+          </w:tcPr>
+          <w:p>
+            <w:pPr>
+              <w:jc w:val="center"/>
+              <w:rPr>
+                <w:b/>
+                <w:bCs/>
+                <w:vertAlign w:val="subscript"/>
+                <w:lang w:val="en-US"/>
+              </w:rPr>
+            </w:pPr>
+            <m:oMathPara>
+              <m:oMathParaPr>
+                <m:jc m:val="center"/>
+              </m:oMathParaPr>
+              <m:oMath>
+                <m:r>
+                  <m:rPr>
+                    <m:sty m:val="bi"/>
+                  </m:rPr>
+                  <w:rPr>
+                    <w:rFonts w:ascii="Cambria Math" w:hAnsi="Cambria Math"/>
+                    <w:vertAlign w:val="subscript"/>
+                    <w:lang w:val="en-US"/>
+                  </w:rPr>
+                  <m:t>τ</m:t>
+                </m:r>
+              </m:oMath>
+            </m:oMathPara>
+          </w:p>
+        </w:tc>
+        <w:tc>
+          <w:tcPr>
+            <w:tcW w:w="1221" w:type="dxa"/>
+          </w:tcPr>
+          <w:p>
+            <w:pPr>
+              <w:jc w:val="center"/>
+              <w:rPr>
+                <w:rFonts w:eastAsia="Calibri"/>
+                <w:b/>
+                <w:bCs/>
+                <w:iCs/>
+              </w:rPr>
+            </w:pPr>
+            <m:oMathPara>
+              <m:oMath>
+                <m:r>
+                  <m:rPr>
+                    <m:sty m:val="bi"/>
+                  </m:rPr>
+                  <w:rPr>
+                    <w:rFonts w:ascii="Cambria Math" w:hAnsi="Cambria Math"/>
+                    <w:vertAlign w:val="subscript"/>
+                  </w:rPr>
+                  <m:t>M</m:t>
+                </m:r>
+              </m:oMath>
+            </m:oMathPara>
+          </w:p>
+        </w:tc>
+        <w:tc>
+          <w:tcPr>
+            <w:tcW w:w="1221" w:type="dxa"/>
+          </w:tcPr>
+          <w:p>
+            <w:pPr>
+              <w:jc w:val="center"/>
+            </w:pPr>
+            <m:oMathPara>
+              <m:oMath>
+                <m:r>
+                  <m:rPr>
+                    <m:sty m:val="bi"/>
+                  </m:rPr>
+                  <w:rPr>
+                    <w:rFonts w:ascii="Cambria Math" w:hAnsi="Cambria Math"/>
+                  </w:rPr>
+                  <m:t>N</m:t>
+                </m:r>
+              </m:oMath>
+            </m:oMathPara>
+          </w:p>
+        </w:tc>
+        <w:tc>
+          <w:tcPr>
+            <w:tcW w:w="1221" w:type="dxa"/>
+          </w:tcPr>
+          <w:p>
+            <w:pPr>
+              <w:jc w:val="center"/>
+              <w:rPr>
+                <w:rFonts w:eastAsia="Calibri"/>
+                <w:b/>
+                <w:bCs/>
+                <w:i/>
+                <w:lang w:val="en-US"/>
+              </w:rPr>
+            </w:pPr>
+            <m:oMathPara>
+              <m:oMath>
+                <m:r>
+                  <m:rPr>
+                    <m:sty m:val="bi"/>
+                  </m:rPr>
+                  <w:rPr>
+                    <w:rFonts w:ascii="Cambria Math" w:eastAsia="Calibri" w:hAnsi="Cambria Math"/>
+                  </w:rPr>
+                  <m:t>ε(τ)</m:t>
+                </m:r>
+              </m:oMath>
+            </m:oMathPara>
+          </w:p>
+        </w:tc>
+      </w:tr>
+      <w:tr>
+        <w:trPr>
+          <w:trHeight w:val="317"/>
+        </w:trPr>
+        <w:tc>
+          <w:tcPr>
+            <w:tcW w:w="1221" w:type="dxa"/>
+          </w:tcPr>
+          <w:p>
+            <w:pPr>
+              <w:jc w:val="center"/>
+              <w:rPr>
+                <w:lang w:val="en-US"/>
+              </w:rPr>
+            </w:pPr>
+            <w:r>
+              <w:rPr>
+                <w:lang w:val="en-US"/>
+              </w:rPr>
+              <w:t>1</w:t>
+            </w:r>
+          </w:p>
+        </w:tc>
+        <w:tc>
+          <w:tcPr>
+            <w:tcW w:w="1221" w:type="dxa"/>
+          </w:tcPr>
+          <w:p>
+            <w:pPr>
+              <w:jc w:val="center"/>
+              <w:rPr>
+                <w:rFonts w:eastAsia="Calibri"/>
+                <w:iCs/>
+                <w:lang w:val="en-US"/>
+              </w:rPr>
+            </w:pPr>
+            <w:r>
+              <w:rPr>
+                <w:rFonts w:eastAsia="Calibri"/>
+                <w:iCs/>
+                <w:lang w:val="en-US"/>
+              </w:rPr>
+              <w:t>5</w:t>
+            </w:r>
+          </w:p>
+        </w:tc>
+        <w:tc>
+          <w:tcPr>
+            <w:tcW w:w="1221" w:type="dxa"/>
+          </w:tcPr>
+          <w:p>
+            <w:pPr>
+              <w:jc w:val="center"/>
+              <w:rPr>
+                <w:lang w:val="en-US"/>
+              </w:rPr>
+            </w:pPr>
+            <w:r>
+              <w:rPr>
+                <w:lang w:val="en-US"/>
+              </w:rPr>
+              <w:t>5</w:t>
+            </w:r>
+          </w:p>
+        </w:tc>
+        <w:tc>
+          <w:tcPr>
+            <w:tcW w:w="1221" w:type="dxa"/>
+          </w:tcPr>
+          <w:p>
+            <w:pPr>
+              <w:jc w:val="center"/>
+              <w:rPr>
+                <w:rFonts w:eastAsia="Calibri"/>
+                <w:iCs/>
+                <w:lang w:val="en-US"/>
+              </w:rPr>
+            </w:pPr>
+            <w:r>
+              <w:rPr>
+                <w:rFonts w:eastAsia="Calibri"/>
+                <w:iCs/>
+                <w:lang w:val="en-US"/>
+              </w:rPr>
+              <w:t>0.8140</w:t>
+            </w:r>
+          </w:p>
+        </w:tc>
+      </w:tr>
+    </w:tbl>
     <w:p>
       <w:pPr>
         <w:pStyle w:val="21"/>
@@ -6376,51 +7484,155 @@
     </w:p>
     <w:p>
       <w:pPr>
-        <w:pStyle w:val="a8"/>
+        <w:pStyle w:val="11"/>
       </w:pPr>
-      <w:bookmarkStart w:id="12" w:name="_Toc39967823"/>
-      <w:r>
-        <w:t>2.</w:t>
-      </w:r>
-      <w:bookmarkEnd w:id="12"/>
+      <w:r>
+        <w:rPr>
+          <w:lang w:val="ru-RU"/>
+        </w:rPr>
+        <w:t>Контрольные</w:t>
+      </w:r>
       <w:r>
         <w:t xml:space="preserve"> </w:t>
       </w:r>
+      <w:r>
+        <w:rPr>
+          <w:lang w:val="ru-RU"/>
+        </w:rPr>
+        <w:t>вопросы</w:t>
+      </w:r>
+      <w:bookmarkEnd w:id="10"/>
     </w:p>
     <w:p>
       <w:pPr>
-        <w:pStyle w:val="21"/>
+        <w:pStyle w:val="a8"/>
+        <w:rPr>
+          <w:lang w:val="en-US"/>
+        </w:rPr>
+      </w:pPr>
+      <w:bookmarkStart w:id="11" w:name="_Toc39967822"/>
+      <w:r>
+        <w:rPr>
+          <w:lang w:val="en-US"/>
+        </w:rPr>
+        <w:t>1</w:t>
+      </w:r>
+      <w:r>
+        <w:rPr>
+          <w:lang w:val="en-US"/>
+        </w:rPr>
+        <w:t>.</w:t>
+      </w:r>
+      <w:bookmarkEnd w:id="11"/>
+      <w:r>
+        <w:rPr>
+          <w:lang w:val="en-US"/>
+        </w:rPr>
+        <w:t xml:space="preserve"> </w:t>
+      </w:r>
+    </w:p>
+    <w:p>
+      <w:pPr>
+        <w:rPr>
+          <w:lang w:val="en-US"/>
+        </w:rPr>
       </w:pPr>
     </w:p>
     <w:p>
       <w:pPr>
         <w:pStyle w:val="21"/>
+        <w:rPr>
+          <w:lang w:val="en-US"/>
+        </w:rPr>
       </w:pPr>
     </w:p>
     <w:p>
       <w:pPr>
         <w:pStyle w:val="a8"/>
+        <w:rPr>
+          <w:lang w:val="en-US"/>
+        </w:rPr>
       </w:pPr>
-      <w:bookmarkStart w:id="13" w:name="_Toc39967824"/>
-      <w:r>
-        <w:t>3.</w:t>
-      </w:r>
-      <w:bookmarkEnd w:id="13"/>
-      <w:r>
+      <w:bookmarkStart w:id="12" w:name="_Toc39967823"/>
+      <w:r>
+        <w:rPr>
+          <w:lang w:val="en-US"/>
+        </w:rPr>
+        <w:t>2.</w:t>
+      </w:r>
+      <w:bookmarkEnd w:id="12"/>
+      <w:r>
+        <w:rPr>
+          <w:lang w:val="en-US"/>
+        </w:rPr>
         <w:t xml:space="preserve"> </w:t>
       </w:r>
     </w:p>
-    <w:p/>
+    <w:p>
+      <w:pPr>
+        <w:pStyle w:val="21"/>
+        <w:rPr>
+          <w:lang w:val="en-US"/>
+        </w:rPr>
+      </w:pPr>
+    </w:p>
+    <w:p>
+      <w:pPr>
+        <w:pStyle w:val="21"/>
+        <w:rPr>
+          <w:lang w:val="en-US"/>
+        </w:rPr>
+      </w:pPr>
+    </w:p>
     <w:p>
       <w:pPr>
         <w:pStyle w:val="a8"/>
+        <w:rPr>
+          <w:lang w:val="en-US"/>
+        </w:rPr>
+      </w:pPr>
+      <w:bookmarkStart w:id="13" w:name="_Toc39967824"/>
+      <w:r>
+        <w:rPr>
+          <w:lang w:val="en-US"/>
+        </w:rPr>
+        <w:t>3.</w:t>
+      </w:r>
+      <w:bookmarkEnd w:id="13"/>
+      <w:r>
+        <w:rPr>
+          <w:lang w:val="en-US"/>
+        </w:rPr>
+        <w:t xml:space="preserve"> </w:t>
+      </w:r>
+    </w:p>
+    <w:p>
+      <w:pPr>
+        <w:rPr>
+          <w:lang w:val="en-US"/>
+        </w:rPr>
+      </w:pPr>
+    </w:p>
+    <w:p>
+      <w:pPr>
+        <w:pStyle w:val="a8"/>
+        <w:rPr>
+          <w:lang w:val="en-US"/>
+        </w:rPr>
       </w:pPr>
       <w:bookmarkStart w:id="14" w:name="_Toc39967825"/>
       <w:r>
+        <w:rPr>
+          <w:lang w:val="en-US"/>
+        </w:rPr>
+        <w:lastRenderedPageBreak/>
         <w:t>4.</w:t>
       </w:r>
       <w:bookmarkEnd w:id="14"/>
       <w:r>
+        <w:rPr>
+          <w:lang w:val="en-US"/>
+        </w:rPr>
         <w:t xml:space="preserve"> </w:t>
       </w:r>
     </w:p>
@@ -6432,7 +7644,6 @@
           <w:i w:val="0"/>
           <w:iCs w:val="0"/>
           <w:color w:val="000000" w:themeColor="text1"/>
-          <w:lang w:val="ru-RU"/>
         </w:rPr>
       </w:pPr>
     </w:p>
@@ -6444,7 +7655,6 @@
           <w:i w:val="0"/>
           <w:iCs w:val="0"/>
           <w:color w:val="000000" w:themeColor="text1"/>
-          <w:lang w:val="ru-RU"/>
         </w:rPr>
       </w:pPr>
     </w:p>
@@ -6456,7 +7666,6 @@
           <w:i w:val="0"/>
           <w:iCs w:val="0"/>
           <w:color w:val="000000" w:themeColor="text1"/>
-          <w:lang w:val="ru-RU"/>
         </w:rPr>
       </w:pPr>
     </w:p>
@@ -6468,7 +7677,6 @@
           <w:i w:val="0"/>
           <w:iCs w:val="0"/>
           <w:color w:val="000000" w:themeColor="text1"/>
-          <w:lang w:val="ru-RU"/>
         </w:rPr>
       </w:pPr>
     </w:p>
@@ -7388,16 +8596,6 @@
           <w:lang w:val="en-US" w:eastAsia="ru-RU"/>
         </w:rPr>
         <w:br/>
-      </w:r>
-      <w:r>
-        <w:rPr>
-          <w:rFonts w:ascii="Source Code Pro" w:eastAsia="Times New Roman" w:hAnsi="Source Code Pro" w:cs="Courier New"/>
-          <w:color w:val="A9B7C6"/>
-          <w:sz w:val="20"/>
-          <w:szCs w:val="20"/>
-          <w:lang w:val="en-US" w:eastAsia="ru-RU"/>
-        </w:rPr>
-        <w:lastRenderedPageBreak/>
         <w:t xml:space="preserve">    df /= </w:t>
       </w:r>
       <w:proofErr w:type="spellStart"/>
@@ -8906,6 +10104,16 @@
           <w:lang w:val="en-US" w:eastAsia="ru-RU"/>
         </w:rPr>
         <w:br/>
+      </w:r>
+      <w:r>
+        <w:rPr>
+          <w:rFonts w:ascii="Source Code Pro" w:eastAsia="Times New Roman" w:hAnsi="Source Code Pro" w:cs="Courier New"/>
+          <w:color w:val="A9B7C6"/>
+          <w:sz w:val="20"/>
+          <w:szCs w:val="20"/>
+          <w:lang w:val="en-US" w:eastAsia="ru-RU"/>
+        </w:rPr>
+        <w:lastRenderedPageBreak/>
         <w:t xml:space="preserve">    </w:t>
       </w:r>
       <w:r>
@@ -12146,7 +13354,7 @@
 </file>
 
 <file path=customXml/itemProps1.xml><?xml version="1.0" encoding="utf-8"?>
-<ds:datastoreItem xmlns:ds="http://schemas.openxmlformats.org/officeDocument/2006/customXml" ds:itemID="{5E45F78C-3765-4C68-A6AA-2B685D63FED2}">
+<ds:datastoreItem xmlns:ds="http://schemas.openxmlformats.org/officeDocument/2006/customXml" ds:itemID="{4EDCF2A0-6207-42CE-8089-377CD7C9D310}">
   <ds:schemaRefs>
     <ds:schemaRef ds:uri="http://schemas.openxmlformats.org/officeDocument/2006/bibliography"/>
   </ds:schemaRefs>

</xml_diff>

<commit_message>
ADD: wow, ficus for graph
</commit_message>
<xml_diff>
--- a/lab_05/Report.docx
+++ b/lab_05/Report.docx
@@ -285,9 +285,8 @@
           <w:szCs w:val="20"/>
           <w:u w:val="single"/>
         </w:rPr>
-        <w:t xml:space="preserve">                        </w:t>
-      </w:r>
-      <w:proofErr w:type="gramStart"/>
+        <w:t xml:space="preserve">                           </w:t>
+      </w:r>
       <w:r>
         <w:rPr>
           <w:rFonts w:eastAsia="Calibri" w:cs="Times New Roman"/>
@@ -295,26 +294,7 @@
           <w:szCs w:val="20"/>
           <w:u w:val="single"/>
         </w:rPr>
-        <w:t xml:space="preserve">   </w:t>
-      </w:r>
-      <w:r>
-        <w:rPr>
-          <w:rFonts w:eastAsia="Calibri" w:cs="Times New Roman"/>
-          <w:sz w:val="24"/>
-          <w:szCs w:val="20"/>
-          <w:u w:val="single"/>
-        </w:rPr>
-        <w:t>«</w:t>
-      </w:r>
-      <w:proofErr w:type="gramEnd"/>
-      <w:r>
-        <w:rPr>
-          <w:rFonts w:eastAsia="Calibri" w:cs="Times New Roman"/>
-          <w:sz w:val="24"/>
-          <w:szCs w:val="20"/>
-          <w:u w:val="single"/>
-        </w:rPr>
-        <w:t>Информатика и системы управления»</w:t>
+        <w:t>«Информатика и системы управления»</w:t>
       </w:r>
       <w:r>
         <w:rPr>
@@ -378,17 +358,7 @@
           <w:szCs w:val="20"/>
           <w:u w:val="single"/>
         </w:rPr>
-        <w:t xml:space="preserve"> </w:t>
-      </w:r>
-      <w:proofErr w:type="gramStart"/>
-      <w:r>
-        <w:rPr>
-          <w:rFonts w:eastAsia="Calibri" w:cs="Times New Roman"/>
-          <w:sz w:val="24"/>
-          <w:szCs w:val="20"/>
-          <w:u w:val="single"/>
-        </w:rPr>
-        <w:t xml:space="preserve">   </w:t>
+        <w:t xml:space="preserve">    </w:t>
       </w:r>
       <w:r>
         <w:rPr>
@@ -398,18 +368,7 @@
           <w:szCs w:val="20"/>
           <w:u w:val="single"/>
         </w:rPr>
-        <w:t>«</w:t>
-      </w:r>
-      <w:proofErr w:type="gramEnd"/>
-      <w:r>
-        <w:rPr>
-          <w:rFonts w:eastAsia="Calibri" w:cs="Times New Roman"/>
-          <w:iCs/>
-          <w:sz w:val="24"/>
-          <w:szCs w:val="20"/>
-          <w:u w:val="single"/>
-        </w:rPr>
-        <w:t>Программное обеспечение ЭВМ и информационные технологии»</w:t>
+        <w:t>«Программное обеспечение ЭВМ и информационные технологии»</w:t>
       </w:r>
       <w:r>
         <w:rPr>
@@ -505,15 +464,7 @@
           <w:b/>
           <w:bCs/>
         </w:rPr>
-        <w:t xml:space="preserve">Лабораторная работа </w:t>
-      </w:r>
-      <w:proofErr w:type="gramStart"/>
-      <w:r>
-        <w:rPr>
-          <w:b/>
-          <w:bCs/>
-        </w:rPr>
-        <w:t xml:space="preserve">№ </w:t>
+        <w:t xml:space="preserve">Лабораторная работа № </w:t>
       </w:r>
       <w:r>
         <w:rPr>
@@ -524,7 +475,6 @@
         </w:rPr>
         <w:t xml:space="preserve"> 5</w:t>
       </w:r>
-      <w:proofErr w:type="gramEnd"/>
       <w:r>
         <w:rPr>
           <w:b/>
@@ -905,6 +855,24 @@
         </w:tc>
       </w:tr>
     </w:tbl>
+    <w:p>
+      <w:pPr>
+        <w:spacing w:after="0" w:line="240" w:lineRule="auto"/>
+        <w:rPr>
+          <w:rFonts w:eastAsia="Calibri" w:cs="Times New Roman"/>
+          <w:i/>
+        </w:rPr>
+      </w:pPr>
+    </w:p>
+    <w:p>
+      <w:pPr>
+        <w:spacing w:after="0" w:line="240" w:lineRule="auto"/>
+        <w:rPr>
+          <w:rFonts w:eastAsia="Calibri" w:cs="Times New Roman"/>
+          <w:i/>
+        </w:rPr>
+      </w:pPr>
+    </w:p>
     <w:p>
       <w:pPr>
         <w:spacing w:after="0" w:line="240" w:lineRule="auto"/>
@@ -1028,7 +996,7 @@
             </w:rPr>
             <w:fldChar w:fldCharType="separate"/>
           </w:r>
-          <w:hyperlink w:anchor="_Toc39967811" w:history="1">
+          <w:hyperlink w:anchor="_Toc40012636" w:history="1">
             <w:r>
               <w:rPr>
                 <w:rStyle w:val="a7"/>
@@ -1055,7 +1023,7 @@
                 <w:noProof/>
                 <w:webHidden/>
               </w:rPr>
-              <w:instrText xml:space="preserve"> PAGEREF _Toc39967811 \h </w:instrText>
+              <w:instrText xml:space="preserve"> PAGEREF _Toc40012636 \h </w:instrText>
             </w:r>
             <w:r>
               <w:rPr>
@@ -1075,7 +1043,7 @@
                 <w:noProof/>
                 <w:webHidden/>
               </w:rPr>
-              <w:t>2</w:t>
+              <w:t>3</w:t>
             </w:r>
             <w:r>
               <w:rPr>
@@ -1099,7 +1067,7 @@
               <w:lang w:eastAsia="ru-RU"/>
             </w:rPr>
           </w:pPr>
-          <w:hyperlink w:anchor="_Toc39967812" w:history="1">
+          <w:hyperlink w:anchor="_Toc40012637" w:history="1">
             <w:r>
               <w:rPr>
                 <w:rStyle w:val="a7"/>
@@ -1126,7 +1094,7 @@
                 <w:noProof/>
                 <w:webHidden/>
               </w:rPr>
-              <w:instrText xml:space="preserve"> PAGEREF _Toc39967812 \h </w:instrText>
+              <w:instrText xml:space="preserve"> PAGEREF _Toc40012637 \h </w:instrText>
             </w:r>
             <w:r>
               <w:rPr>
@@ -1146,7 +1114,7 @@
                 <w:noProof/>
                 <w:webHidden/>
               </w:rPr>
-              <w:t>2</w:t>
+              <w:t>3</w:t>
             </w:r>
             <w:r>
               <w:rPr>
@@ -1170,7 +1138,7 @@
               <w:lang w:eastAsia="ru-RU"/>
             </w:rPr>
           </w:pPr>
-          <w:hyperlink w:anchor="_Toc39967813" w:history="1">
+          <w:hyperlink w:anchor="_Toc40012638" w:history="1">
             <w:r>
               <w:rPr>
                 <w:rStyle w:val="a7"/>
@@ -1197,7 +1165,7 @@
                 <w:noProof/>
                 <w:webHidden/>
               </w:rPr>
-              <w:instrText xml:space="preserve"> PAGEREF _Toc39967813 \h </w:instrText>
+              <w:instrText xml:space="preserve"> PAGEREF _Toc40012638 \h </w:instrText>
             </w:r>
             <w:r>
               <w:rPr>
@@ -1217,7 +1185,7 @@
                 <w:noProof/>
                 <w:webHidden/>
               </w:rPr>
-              <w:t>2</w:t>
+              <w:t>3</w:t>
             </w:r>
             <w:r>
               <w:rPr>
@@ -1241,7 +1209,7 @@
               <w:lang w:eastAsia="ru-RU"/>
             </w:rPr>
           </w:pPr>
-          <w:hyperlink w:anchor="_Toc39967814" w:history="1">
+          <w:hyperlink w:anchor="_Toc40012639" w:history="1">
             <w:r>
               <w:rPr>
                 <w:rStyle w:val="a7"/>
@@ -1268,7 +1236,7 @@
                 <w:noProof/>
                 <w:webHidden/>
               </w:rPr>
-              <w:instrText xml:space="preserve"> PAGEREF _Toc39967814 \h </w:instrText>
+              <w:instrText xml:space="preserve"> PAGEREF _Toc40012639 \h </w:instrText>
             </w:r>
             <w:r>
               <w:rPr>
@@ -1288,7 +1256,7 @@
                 <w:noProof/>
                 <w:webHidden/>
               </w:rPr>
-              <w:t>2</w:t>
+              <w:t>3</w:t>
             </w:r>
             <w:r>
               <w:rPr>
@@ -1312,7 +1280,7 @@
               <w:lang w:eastAsia="ru-RU"/>
             </w:rPr>
           </w:pPr>
-          <w:hyperlink w:anchor="_Toc39967815" w:history="1">
+          <w:hyperlink w:anchor="_Toc40012640" w:history="1">
             <w:r>
               <w:rPr>
                 <w:rStyle w:val="a7"/>
@@ -1339,7 +1307,7 @@
                 <w:noProof/>
                 <w:webHidden/>
               </w:rPr>
-              <w:instrText xml:space="preserve"> PAGEREF _Toc39967815 \h </w:instrText>
+              <w:instrText xml:space="preserve"> PAGEREF _Toc40012640 \h </w:instrText>
             </w:r>
             <w:r>
               <w:rPr>
@@ -1383,7 +1351,7 @@
               <w:lang w:eastAsia="ru-RU"/>
             </w:rPr>
           </w:pPr>
-          <w:hyperlink w:anchor="_Toc39967816" w:history="1">
+          <w:hyperlink w:anchor="_Toc40012641" w:history="1">
             <w:r>
               <w:rPr>
                 <w:rStyle w:val="a7"/>
@@ -1410,7 +1378,7 @@
                 <w:noProof/>
                 <w:webHidden/>
               </w:rPr>
-              <w:instrText xml:space="preserve"> PAGEREF _Toc39967816 \h </w:instrText>
+              <w:instrText xml:space="preserve"> PAGEREF _Toc40012641 \h </w:instrText>
             </w:r>
             <w:r>
               <w:rPr>
@@ -1454,7 +1422,7 @@
               <w:lang w:eastAsia="ru-RU"/>
             </w:rPr>
           </w:pPr>
-          <w:hyperlink w:anchor="_Toc39967817" w:history="1">
+          <w:hyperlink w:anchor="_Toc40012642" w:history="1">
             <w:r>
               <w:rPr>
                 <w:rStyle w:val="a7"/>
@@ -1481,7 +1449,7 @@
                 <w:noProof/>
                 <w:webHidden/>
               </w:rPr>
-              <w:instrText xml:space="preserve"> PAGEREF _Toc39967817 \h </w:instrText>
+              <w:instrText xml:space="preserve"> PAGEREF _Toc40012642 \h </w:instrText>
             </w:r>
             <w:r>
               <w:rPr>
@@ -1525,7 +1493,7 @@
               <w:lang w:eastAsia="ru-RU"/>
             </w:rPr>
           </w:pPr>
-          <w:hyperlink w:anchor="_Toc39967818" w:history="1">
+          <w:hyperlink w:anchor="_Toc40012643" w:history="1">
             <w:r>
               <w:rPr>
                 <w:rStyle w:val="a7"/>
@@ -1552,7 +1520,7 @@
                 <w:noProof/>
                 <w:webHidden/>
               </w:rPr>
-              <w:instrText xml:space="preserve"> PAGEREF _Toc39967818 \h </w:instrText>
+              <w:instrText xml:space="preserve"> PAGEREF _Toc40012643 \h </w:instrText>
             </w:r>
             <w:r>
               <w:rPr>
@@ -1596,7 +1564,7 @@
               <w:lang w:eastAsia="ru-RU"/>
             </w:rPr>
           </w:pPr>
-          <w:hyperlink w:anchor="_Toc39967819" w:history="1">
+          <w:hyperlink w:anchor="_Toc40012644" w:history="1">
             <w:r>
               <w:rPr>
                 <w:rStyle w:val="a7"/>
@@ -1653,7 +1621,7 @@
                 <w:noProof/>
                 <w:webHidden/>
               </w:rPr>
-              <w:instrText xml:space="preserve"> PAGEREF _Toc39967819 \h </w:instrText>
+              <w:instrText xml:space="preserve"> PAGEREF _Toc40012644 \h </w:instrText>
             </w:r>
             <w:r>
               <w:rPr>
@@ -1697,7 +1665,7 @@
               <w:lang w:eastAsia="ru-RU"/>
             </w:rPr>
           </w:pPr>
-          <w:hyperlink w:anchor="_Toc39967820" w:history="1">
+          <w:hyperlink w:anchor="_Toc40012645" w:history="1">
             <w:r>
               <w:rPr>
                 <w:rStyle w:val="a7"/>
@@ -1724,7 +1692,7 @@
                 <w:noProof/>
                 <w:webHidden/>
               </w:rPr>
-              <w:instrText xml:space="preserve"> PAGEREF _Toc39967820 \h </w:instrText>
+              <w:instrText xml:space="preserve"> PAGEREF _Toc40012645 \h </w:instrText>
             </w:r>
             <w:r>
               <w:rPr>
@@ -1745,6 +1713,125 @@
                 <w:webHidden/>
               </w:rPr>
               <w:t>6</w:t>
+            </w:r>
+            <w:r>
+              <w:rPr>
+                <w:noProof/>
+                <w:webHidden/>
+              </w:rPr>
+              <w:fldChar w:fldCharType="end"/>
+            </w:r>
+          </w:hyperlink>
+        </w:p>
+        <w:p>
+          <w:pPr>
+            <w:pStyle w:val="23"/>
+            <w:tabs>
+              <w:tab w:val="right" w:leader="dot" w:pos="9345"/>
+            </w:tabs>
+            <w:rPr>
+              <w:rFonts w:asciiTheme="minorHAnsi" w:eastAsiaTheme="minorEastAsia" w:hAnsiTheme="minorHAnsi"/>
+              <w:noProof/>
+              <w:sz w:val="22"/>
+              <w:lang w:eastAsia="ru-RU"/>
+            </w:rPr>
+          </w:pPr>
+          <w:hyperlink w:anchor="_Toc40012646" w:history="1">
+            <w:r>
+              <w:rPr>
+                <w:rStyle w:val="a7"/>
+                <w:noProof/>
+              </w:rPr>
+              <w:t xml:space="preserve">График зависимости </w:t>
+            </w:r>
+            <m:oMath>
+              <m:r>
+                <m:rPr>
+                  <m:sty m:val="bi"/>
+                </m:rPr>
+                <w:rPr>
+                  <w:rStyle w:val="a7"/>
+                  <w:rFonts w:ascii="Cambria Math" w:hAnsi="Cambria Math"/>
+                  <w:noProof/>
+                </w:rPr>
+                <m:t>ε</m:t>
+              </m:r>
+              <m:r>
+                <m:rPr>
+                  <m:sty m:val="bi"/>
+                </m:rPr>
+                <w:rPr>
+                  <w:rStyle w:val="a7"/>
+                  <w:rFonts w:ascii="Cambria Math" w:hAnsi="Cambria Math"/>
+                  <w:noProof/>
+                </w:rPr>
+                <m:t>(</m:t>
+              </m:r>
+              <m:r>
+                <m:rPr>
+                  <m:sty m:val="bi"/>
+                </m:rPr>
+                <w:rPr>
+                  <w:rStyle w:val="a7"/>
+                  <w:rFonts w:ascii="Cambria Math" w:hAnsi="Cambria Math"/>
+                  <w:noProof/>
+                  <w:lang w:val="en-US"/>
+                </w:rPr>
+                <m:t>τ</m:t>
+              </m:r>
+              <m:r>
+                <m:rPr>
+                  <m:sty m:val="bi"/>
+                </m:rPr>
+                <w:rPr>
+                  <w:rStyle w:val="a7"/>
+                  <w:rFonts w:ascii="Cambria Math" w:hAnsi="Cambria Math"/>
+                  <w:noProof/>
+                  <w:lang w:val="en-US"/>
+                </w:rPr>
+                <m:t>)</m:t>
+              </m:r>
+            </m:oMath>
+            <w:r>
+              <w:rPr>
+                <w:noProof/>
+                <w:webHidden/>
+              </w:rPr>
+              <w:tab/>
+            </w:r>
+            <w:r>
+              <w:rPr>
+                <w:noProof/>
+                <w:webHidden/>
+              </w:rPr>
+              <w:fldChar w:fldCharType="begin"/>
+            </w:r>
+            <w:r>
+              <w:rPr>
+                <w:noProof/>
+                <w:webHidden/>
+              </w:rPr>
+              <w:instrText xml:space="preserve"> PAGEREF _Toc40012646 \h </w:instrText>
+            </w:r>
+            <w:r>
+              <w:rPr>
+                <w:noProof/>
+                <w:webHidden/>
+              </w:rPr>
+            </w:r>
+            <w:r>
+              <w:rPr>
+                <w:noProof/>
+                <w:webHidden/>
+              </w:rPr>
+              <w:fldChar w:fldCharType="separate"/>
+            </w:r>
+            <w:r>
+              <w:rPr>
+                <w:noProof/>
+                <w:webHidden/>
+              </w:rPr>
+              <w:t>7</w:t>
             </w:r>
             <w:r>
               <w:rPr>
@@ -1768,7 +1855,7 @@
               <w:lang w:eastAsia="ru-RU"/>
             </w:rPr>
           </w:pPr>
-          <w:hyperlink w:anchor="_Toc39967821" w:history="1">
+          <w:hyperlink w:anchor="_Toc40012647" w:history="1">
             <w:r>
               <w:rPr>
                 <w:rStyle w:val="a7"/>
@@ -1795,7 +1882,7 @@
                 <w:noProof/>
                 <w:webHidden/>
               </w:rPr>
-              <w:instrText xml:space="preserve"> PAGEREF _Toc39967821 \h </w:instrText>
+              <w:instrText xml:space="preserve"> PAGEREF _Toc40012647 \h </w:instrText>
             </w:r>
             <w:r>
               <w:rPr>
@@ -1815,7 +1902,7 @@
                 <w:noProof/>
                 <w:webHidden/>
               </w:rPr>
-              <w:t>6</w:t>
+              <w:t>7</w:t>
             </w:r>
             <w:r>
               <w:rPr>
@@ -1839,13 +1926,13 @@
               <w:lang w:eastAsia="ru-RU"/>
             </w:rPr>
           </w:pPr>
-          <w:hyperlink w:anchor="_Toc39967822" w:history="1">
+          <w:hyperlink w:anchor="_Toc40012648" w:history="1">
             <w:r>
               <w:rPr>
                 <w:rStyle w:val="a7"/>
                 <w:noProof/>
               </w:rPr>
-              <w:t>1.</w:t>
+              <w:t>1. В каких ситуациях теоретический порядок квадратурных формул численного интегрирования не достигается?</w:t>
             </w:r>
             <w:r>
               <w:rPr>
@@ -1866,7 +1953,7 @@
                 <w:noProof/>
                 <w:webHidden/>
               </w:rPr>
-              <w:instrText xml:space="preserve"> PAGEREF _Toc39967822 \h </w:instrText>
+              <w:instrText xml:space="preserve"> PAGEREF _Toc40012648 \h </w:instrText>
             </w:r>
             <w:r>
               <w:rPr>
@@ -1886,7 +1973,7 @@
                 <w:noProof/>
                 <w:webHidden/>
               </w:rPr>
-              <w:t>6</w:t>
+              <w:t>7</w:t>
             </w:r>
             <w:r>
               <w:rPr>
@@ -1910,13 +1997,13 @@
               <w:lang w:eastAsia="ru-RU"/>
             </w:rPr>
           </w:pPr>
-          <w:hyperlink w:anchor="_Toc39967823" w:history="1">
+          <w:hyperlink w:anchor="_Toc40012649" w:history="1">
             <w:r>
               <w:rPr>
                 <w:rStyle w:val="a7"/>
                 <w:noProof/>
               </w:rPr>
-              <w:t>2.</w:t>
+              <w:t>2. Построить формулу Гаусса численного интегрирования при одном узле.</w:t>
             </w:r>
             <w:r>
               <w:rPr>
@@ -1937,7 +2024,7 @@
                 <w:noProof/>
                 <w:webHidden/>
               </w:rPr>
-              <w:instrText xml:space="preserve"> PAGEREF _Toc39967823 \h </w:instrText>
+              <w:instrText xml:space="preserve"> PAGEREF _Toc40012649 \h </w:instrText>
             </w:r>
             <w:r>
               <w:rPr>
@@ -1957,7 +2044,7 @@
                 <w:noProof/>
                 <w:webHidden/>
               </w:rPr>
-              <w:t>6</w:t>
+              <w:t>7</w:t>
             </w:r>
             <w:r>
               <w:rPr>
@@ -1981,13 +2068,13 @@
               <w:lang w:eastAsia="ru-RU"/>
             </w:rPr>
           </w:pPr>
-          <w:hyperlink w:anchor="_Toc39967824" w:history="1">
+          <w:hyperlink w:anchor="_Toc40012650" w:history="1">
             <w:r>
               <w:rPr>
                 <w:rStyle w:val="a7"/>
                 <w:noProof/>
               </w:rPr>
-              <w:t>3.</w:t>
+              <w:t>3. Построить формулу Гаусса численного интегрирования при двух узлах.</w:t>
             </w:r>
             <w:r>
               <w:rPr>
@@ -2008,7 +2095,7 @@
                 <w:noProof/>
                 <w:webHidden/>
               </w:rPr>
-              <w:instrText xml:space="preserve"> PAGEREF _Toc39967824 \h </w:instrText>
+              <w:instrText xml:space="preserve"> PAGEREF _Toc40012650 \h </w:instrText>
             </w:r>
             <w:r>
               <w:rPr>
@@ -2028,78 +2115,7 @@
                 <w:noProof/>
                 <w:webHidden/>
               </w:rPr>
-              <w:t>6</w:t>
-            </w:r>
-            <w:r>
-              <w:rPr>
-                <w:noProof/>
-                <w:webHidden/>
-              </w:rPr>
-              <w:fldChar w:fldCharType="end"/>
-            </w:r>
-          </w:hyperlink>
-        </w:p>
-        <w:p>
-          <w:pPr>
-            <w:pStyle w:val="23"/>
-            <w:tabs>
-              <w:tab w:val="right" w:leader="dot" w:pos="9345"/>
-            </w:tabs>
-            <w:rPr>
-              <w:rFonts w:asciiTheme="minorHAnsi" w:eastAsiaTheme="minorEastAsia" w:hAnsiTheme="minorHAnsi"/>
-              <w:noProof/>
-              <w:sz w:val="22"/>
-              <w:lang w:eastAsia="ru-RU"/>
-            </w:rPr>
-          </w:pPr>
-          <w:hyperlink w:anchor="_Toc39967825" w:history="1">
-            <w:r>
-              <w:rPr>
-                <w:rStyle w:val="a7"/>
-                <w:noProof/>
-              </w:rPr>
-              <w:t>4.</w:t>
-            </w:r>
-            <w:r>
-              <w:rPr>
-                <w:noProof/>
-                <w:webHidden/>
-              </w:rPr>
-              <w:tab/>
-            </w:r>
-            <w:r>
-              <w:rPr>
-                <w:noProof/>
-                <w:webHidden/>
-              </w:rPr>
-              <w:fldChar w:fldCharType="begin"/>
-            </w:r>
-            <w:r>
-              <w:rPr>
-                <w:noProof/>
-                <w:webHidden/>
-              </w:rPr>
-              <w:instrText xml:space="preserve"> PAGEREF _Toc39967825 \h </w:instrText>
-            </w:r>
-            <w:r>
-              <w:rPr>
-                <w:noProof/>
-                <w:webHidden/>
-              </w:rPr>
-            </w:r>
-            <w:r>
-              <w:rPr>
-                <w:noProof/>
-                <w:webHidden/>
-              </w:rPr>
-              <w:fldChar w:fldCharType="separate"/>
-            </w:r>
-            <w:r>
-              <w:rPr>
-                <w:noProof/>
-                <w:webHidden/>
-              </w:rPr>
-              <w:t>6</w:t>
+              <w:t>8</w:t>
             </w:r>
             <w:r>
               <w:rPr>
@@ -2123,7 +2139,7 @@
               <w:lang w:eastAsia="ru-RU"/>
             </w:rPr>
           </w:pPr>
-          <w:hyperlink w:anchor="_Toc39967826" w:history="1">
+          <w:hyperlink w:anchor="_Toc40012651" w:history="1">
             <w:r>
               <w:rPr>
                 <w:rStyle w:val="a7"/>
@@ -2150,7 +2166,7 @@
                 <w:noProof/>
                 <w:webHidden/>
               </w:rPr>
-              <w:instrText xml:space="preserve"> PAGEREF _Toc39967826 \h </w:instrText>
+              <w:instrText xml:space="preserve"> PAGEREF _Toc40012651 \h </w:instrText>
             </w:r>
             <w:r>
               <w:rPr>
@@ -2170,7 +2186,7 @@
                 <w:noProof/>
                 <w:webHidden/>
               </w:rPr>
-              <w:t>6</w:t>
+              <w:t>9</w:t>
             </w:r>
             <w:r>
               <w:rPr>
@@ -2215,7 +2231,7 @@
           <w:lang w:val="ru-RU"/>
         </w:rPr>
       </w:pPr>
-      <w:bookmarkStart w:id="0" w:name="_Toc39967811"/>
+      <w:bookmarkStart w:id="0" w:name="_Toc40012636"/>
       <w:r>
         <w:rPr>
           <w:lang w:val="ru-RU"/>
@@ -2241,7 +2257,7 @@
       <w:pPr>
         <w:pStyle w:val="a8"/>
       </w:pPr>
-      <w:bookmarkStart w:id="1" w:name="_Toc39967812"/>
+      <w:bookmarkStart w:id="1" w:name="_Toc40012637"/>
       <w:r>
         <w:t>Тема:</w:t>
       </w:r>
@@ -2268,7 +2284,7 @@
       <w:pPr>
         <w:pStyle w:val="a8"/>
       </w:pPr>
-      <w:bookmarkStart w:id="2" w:name="_Toc39967813"/>
+      <w:bookmarkStart w:id="2" w:name="_Toc40012638"/>
       <w:r>
         <w:t>Цель работы:</w:t>
       </w:r>
@@ -2286,7 +2302,7 @@
       <w:pPr>
         <w:pStyle w:val="a8"/>
       </w:pPr>
-      <w:bookmarkStart w:id="3" w:name="_Toc39967814"/>
+      <w:bookmarkStart w:id="3" w:name="_Toc40012639"/>
       <w:r>
         <w:t>Задание:</w:t>
       </w:r>
@@ -2914,7 +2930,7 @@
       <w:pPr>
         <w:pStyle w:val="a8"/>
       </w:pPr>
-      <w:bookmarkStart w:id="4" w:name="_Toc39967815"/>
+      <w:bookmarkStart w:id="4" w:name="_Toc40012640"/>
       <w:r>
         <w:t>Входные</w:t>
       </w:r>
@@ -2969,7 +2985,7 @@
       <w:pPr>
         <w:pStyle w:val="a8"/>
       </w:pPr>
-      <w:bookmarkStart w:id="5" w:name="_Toc39967816"/>
+      <w:bookmarkStart w:id="5" w:name="_Toc40012641"/>
       <w:r>
         <w:t>Выходные данные:</w:t>
       </w:r>
@@ -3021,7 +3037,7 @@
           <w:lang w:val="ru-RU"/>
         </w:rPr>
       </w:pPr>
-      <w:bookmarkStart w:id="6" w:name="_Toc39967817"/>
+      <w:bookmarkStart w:id="6" w:name="_Toc40012642"/>
       <w:r>
         <w:rPr>
           <w:lang w:val="ru-RU"/>
@@ -3932,6 +3948,12 @@
                     </w:rPr>
                     <m:t>…</m:t>
                   </m:r>
+                  <m:r>
+                    <w:rPr>
+                      <w:rFonts w:ascii="Cambria Math" w:eastAsia="Cambria Math" w:hAnsi="Cambria Math" w:cs="Cambria Math"/>
+                    </w:rPr>
+                    <m:t>……</m:t>
+                  </m:r>
                   <m:ctrlPr>
                     <w:rPr>
                       <w:rFonts w:ascii="Cambria Math" w:eastAsia="Cambria Math" w:hAnsi="Cambria Math" w:cs="Cambria Math"/>
@@ -5686,7 +5708,7 @@
           <w:lang w:val="ru-RU"/>
         </w:rPr>
       </w:pPr>
-      <w:bookmarkStart w:id="7" w:name="_Toc39967818"/>
+      <w:bookmarkStart w:id="7" w:name="_Toc40012643"/>
       <w:r>
         <w:rPr>
           <w:lang w:val="ru-RU"/>
@@ -5699,7 +5721,7 @@
       <w:pPr>
         <w:pStyle w:val="a8"/>
       </w:pPr>
-      <w:bookmarkStart w:id="8" w:name="_Toc39967819"/>
+      <w:bookmarkStart w:id="8" w:name="_Toc40012644"/>
       <w:r>
         <w:t xml:space="preserve">Алгоритм вычисления </w:t>
       </w:r>
@@ -6302,7 +6324,7 @@
       <w:pPr>
         <w:pStyle w:val="a8"/>
       </w:pPr>
-      <w:bookmarkStart w:id="9" w:name="_Toc39967820"/>
+      <w:bookmarkStart w:id="9" w:name="_Toc40012645"/>
       <w:r>
         <w:t>Влияние количества выбираемых узлов</w:t>
       </w:r>
@@ -6321,7 +6343,6 @@
           <w:lang w:val="ru-RU"/>
         </w:rPr>
       </w:pPr>
-      <w:bookmarkStart w:id="10" w:name="_Toc39967821"/>
     </w:p>
     <w:tbl>
       <w:tblPr>
@@ -7521,6 +7542,7 @@
           <w:lang w:val="en-US"/>
         </w:rPr>
       </w:pPr>
+      <w:bookmarkStart w:id="10" w:name="_Toc40012646"/>
       <w:r>
         <w:lastRenderedPageBreak/>
         <w:t xml:space="preserve">График зависимости </w:t>
@@ -7558,6 +7580,7 @@
           </m:e>
         </m:d>
       </m:oMath>
+      <w:bookmarkEnd w:id="10"/>
     </w:p>
     <w:p>
       <w:pPr>
@@ -7570,13 +7593,12 @@
         <w:rPr>
           <w:rFonts w:eastAsiaTheme="minorEastAsia" w:cstheme="majorBidi"/>
           <w:i/>
-          <w:lang w:val="en-US"/>
         </w:rPr>
         <w:drawing>
-          <wp:inline distT="0" distB="0" distL="0" distR="0" wp14:anchorId="33200FD3" wp14:editId="7D1E784D">
-            <wp:extent cx="5940425" cy="3812540"/>
-            <wp:effectExtent l="0" t="0" r="3175" b="0"/>
-            <wp:docPr id="2" name="Рисунок 2"/>
+          <wp:inline distT="0" distB="0" distL="0" distR="0" wp14:anchorId="077FFC6C" wp14:editId="49560B62">
+            <wp:extent cx="5940425" cy="3841115"/>
+            <wp:effectExtent l="0" t="0" r="3175" b="6985"/>
+            <wp:docPr id="3" name="Рисунок 3"/>
             <wp:cNvGraphicFramePr>
               <a:graphicFrameLocks xmlns:a="http://schemas.openxmlformats.org/drawingml/2006/main" noChangeAspect="1"/>
             </wp:cNvGraphicFramePr>
@@ -7596,7 +7618,7 @@
                   <pic:spPr>
                     <a:xfrm>
                       <a:off x="0" y="0"/>
-                      <a:ext cx="5940425" cy="3812540"/>
+                      <a:ext cx="5940425" cy="3841115"/>
                     </a:xfrm>
                     <a:prstGeom prst="rect">
                       <a:avLst/>
@@ -7682,6 +7704,7 @@
           <w:lang w:val="ru-RU"/>
         </w:rPr>
       </w:pPr>
+      <w:bookmarkStart w:id="11" w:name="_Toc40012647"/>
       <w:r>
         <w:rPr>
           <w:lang w:val="ru-RU"/>
@@ -7700,26 +7723,23 @@
         </w:rPr>
         <w:t>вопросы</w:t>
       </w:r>
-      <w:bookmarkEnd w:id="10"/>
+      <w:bookmarkEnd w:id="11"/>
     </w:p>
     <w:p>
       <w:pPr>
         <w:pStyle w:val="a8"/>
       </w:pPr>
-      <w:bookmarkStart w:id="11" w:name="_Toc39967822"/>
+      <w:bookmarkStart w:id="12" w:name="_Toc40012648"/>
       <w:r>
         <w:t>1</w:t>
       </w:r>
       <w:r>
-        <w:t>.</w:t>
-      </w:r>
-      <w:bookmarkEnd w:id="11"/>
-      <w:r>
-        <w:t xml:space="preserve"> </w:t>
+        <w:t xml:space="preserve">. </w:t>
       </w:r>
       <w:r>
         <w:t>В каких ситуациях теоретический порядок квадратурных формул численного интегрирования не достигается?</w:t>
       </w:r>
+      <w:bookmarkEnd w:id="12"/>
     </w:p>
     <w:p>
       <w:r>
@@ -7779,17 +7799,14 @@
       <w:pPr>
         <w:pStyle w:val="a8"/>
       </w:pPr>
-      <w:bookmarkStart w:id="12" w:name="_Toc39967823"/>
-      <w:r>
-        <w:t>2.</w:t>
-      </w:r>
-      <w:bookmarkEnd w:id="12"/>
-      <w:r>
-        <w:t xml:space="preserve"> </w:t>
+      <w:bookmarkStart w:id="13" w:name="_Toc40012649"/>
+      <w:r>
+        <w:t xml:space="preserve">2. </w:t>
       </w:r>
       <w:r>
         <w:t>Построить формулу Гаусса численного интегрирования при одном узле.</w:t>
       </w:r>
+      <w:bookmarkEnd w:id="13"/>
     </w:p>
     <w:p>
       <w:pPr>
@@ -8697,17 +8714,14 @@
       <w:pPr>
         <w:pStyle w:val="a8"/>
       </w:pPr>
-      <w:bookmarkStart w:id="13" w:name="_Toc39967824"/>
-      <w:r>
-        <w:t>3.</w:t>
-      </w:r>
-      <w:bookmarkEnd w:id="13"/>
-      <w:r>
-        <w:t xml:space="preserve"> </w:t>
+      <w:bookmarkStart w:id="14" w:name="_Toc40012650"/>
+      <w:r>
+        <w:t xml:space="preserve">3. </w:t>
       </w:r>
       <w:r>
         <w:t>Построить формулу Гаусса численного интегрирования при двух узлах.</w:t>
       </w:r>
+      <w:bookmarkEnd w:id="14"/>
     </w:p>
     <w:p>
       <w:pPr>
@@ -9353,13 +9367,8 @@
         <w:spacing w:line="360" w:lineRule="auto"/>
         <w:contextualSpacing/>
       </w:pPr>
-      <w:bookmarkStart w:id="14" w:name="_Toc39967825"/>
-      <w:r>
-        <w:t>4.</w:t>
-      </w:r>
-      <w:bookmarkEnd w:id="14"/>
-      <w:r>
-        <w:t xml:space="preserve"> </w:t>
+      <w:r>
+        <w:t xml:space="preserve">4. </w:t>
       </w:r>
       <w:r>
         <w:rPr>
@@ -11397,7 +11406,7 @@
           <w:color w:val="000000" w:themeColor="text1"/>
         </w:rPr>
       </w:pPr>
-      <w:bookmarkStart w:id="15" w:name="_Toc39967826"/>
+      <w:bookmarkStart w:id="15" w:name="_Toc40012651"/>
       <w:r>
         <w:rPr>
           <w:rStyle w:val="ae"/>
@@ -17061,7 +17070,7 @@
 </file>
 
 <file path=customXml/itemProps1.xml><?xml version="1.0" encoding="utf-8"?>
-<ds:datastoreItem xmlns:ds="http://schemas.openxmlformats.org/officeDocument/2006/customXml" ds:itemID="{26436FA7-098A-4782-BDB1-D82EC1D64FB7}">
+<ds:datastoreItem xmlns:ds="http://schemas.openxmlformats.org/officeDocument/2006/customXml" ds:itemID="{12EFE974-8208-43AE-85A2-A6582F0E50F8}">
   <ds:schemaRefs>
     <ds:schemaRef ds:uri="http://schemas.openxmlformats.org/officeDocument/2006/bibliography"/>
   </ds:schemaRefs>

</xml_diff>

<commit_message>
ADD: it's ready i guess
</commit_message>
<xml_diff>
--- a/lab_05/Report.docx
+++ b/lab_05/Report.docx
@@ -285,8 +285,9 @@
           <w:szCs w:val="20"/>
           <w:u w:val="single"/>
         </w:rPr>
-        <w:t xml:space="preserve">                           </w:t>
-      </w:r>
+        <w:t xml:space="preserve">                        </w:t>
+      </w:r>
+      <w:proofErr w:type="gramStart"/>
       <w:r>
         <w:rPr>
           <w:rFonts w:eastAsia="Calibri" w:cs="Times New Roman"/>
@@ -294,7 +295,26 @@
           <w:szCs w:val="20"/>
           <w:u w:val="single"/>
         </w:rPr>
-        <w:t>«Информатика и системы управления»</w:t>
+        <w:t xml:space="preserve">   </w:t>
+      </w:r>
+      <w:r>
+        <w:rPr>
+          <w:rFonts w:eastAsia="Calibri" w:cs="Times New Roman"/>
+          <w:sz w:val="24"/>
+          <w:szCs w:val="20"/>
+          <w:u w:val="single"/>
+        </w:rPr>
+        <w:t>«</w:t>
+      </w:r>
+      <w:proofErr w:type="gramEnd"/>
+      <w:r>
+        <w:rPr>
+          <w:rFonts w:eastAsia="Calibri" w:cs="Times New Roman"/>
+          <w:sz w:val="24"/>
+          <w:szCs w:val="20"/>
+          <w:u w:val="single"/>
+        </w:rPr>
+        <w:t>Информатика и системы управления»</w:t>
       </w:r>
       <w:r>
         <w:rPr>
@@ -358,7 +378,17 @@
           <w:szCs w:val="20"/>
           <w:u w:val="single"/>
         </w:rPr>
-        <w:t xml:space="preserve">    </w:t>
+        <w:t xml:space="preserve"> </w:t>
+      </w:r>
+      <w:proofErr w:type="gramStart"/>
+      <w:r>
+        <w:rPr>
+          <w:rFonts w:eastAsia="Calibri" w:cs="Times New Roman"/>
+          <w:sz w:val="24"/>
+          <w:szCs w:val="20"/>
+          <w:u w:val="single"/>
+        </w:rPr>
+        <w:t xml:space="preserve">   </w:t>
       </w:r>
       <w:r>
         <w:rPr>
@@ -368,7 +398,18 @@
           <w:szCs w:val="20"/>
           <w:u w:val="single"/>
         </w:rPr>
-        <w:t>«Программное обеспечение ЭВМ и информационные технологии»</w:t>
+        <w:t>«</w:t>
+      </w:r>
+      <w:proofErr w:type="gramEnd"/>
+      <w:r>
+        <w:rPr>
+          <w:rFonts w:eastAsia="Calibri" w:cs="Times New Roman"/>
+          <w:iCs/>
+          <w:sz w:val="24"/>
+          <w:szCs w:val="20"/>
+          <w:u w:val="single"/>
+        </w:rPr>
+        <w:t>Программное обеспечение ЭВМ и информационные технологии»</w:t>
       </w:r>
       <w:r>
         <w:rPr>
@@ -464,7 +505,15 @@
           <w:b/>
           <w:bCs/>
         </w:rPr>
-        <w:t xml:space="preserve">Лабораторная работа № </w:t>
+        <w:t xml:space="preserve">Лабораторная работа </w:t>
+      </w:r>
+      <w:proofErr w:type="gramStart"/>
+      <w:r>
+        <w:rPr>
+          <w:b/>
+          <w:bCs/>
+        </w:rPr>
+        <w:t xml:space="preserve">№ </w:t>
       </w:r>
       <w:r>
         <w:rPr>
@@ -475,6 +524,7 @@
         </w:rPr>
         <w:t xml:space="preserve"> 5</w:t>
       </w:r>
+      <w:proofErr w:type="gramEnd"/>
       <w:r>
         <w:rPr>
           <w:b/>
@@ -996,7 +1046,7 @@
             </w:rPr>
             <w:fldChar w:fldCharType="separate"/>
           </w:r>
-          <w:hyperlink w:anchor="_Toc40012636" w:history="1">
+          <w:hyperlink w:anchor="_Toc40013620" w:history="1">
             <w:r>
               <w:rPr>
                 <w:rStyle w:val="a7"/>
@@ -1023,7 +1073,7 @@
                 <w:noProof/>
                 <w:webHidden/>
               </w:rPr>
-              <w:instrText xml:space="preserve"> PAGEREF _Toc40012636 \h </w:instrText>
+              <w:instrText xml:space="preserve"> PAGEREF _Toc40013620 \h </w:instrText>
             </w:r>
             <w:r>
               <w:rPr>
@@ -1067,7 +1117,7 @@
               <w:lang w:eastAsia="ru-RU"/>
             </w:rPr>
           </w:pPr>
-          <w:hyperlink w:anchor="_Toc40012637" w:history="1">
+          <w:hyperlink w:anchor="_Toc40013621" w:history="1">
             <w:r>
               <w:rPr>
                 <w:rStyle w:val="a7"/>
@@ -1094,7 +1144,7 @@
                 <w:noProof/>
                 <w:webHidden/>
               </w:rPr>
-              <w:instrText xml:space="preserve"> PAGEREF _Toc40012637 \h </w:instrText>
+              <w:instrText xml:space="preserve"> PAGEREF _Toc40013621 \h </w:instrText>
             </w:r>
             <w:r>
               <w:rPr>
@@ -1138,7 +1188,7 @@
               <w:lang w:eastAsia="ru-RU"/>
             </w:rPr>
           </w:pPr>
-          <w:hyperlink w:anchor="_Toc40012638" w:history="1">
+          <w:hyperlink w:anchor="_Toc40013622" w:history="1">
             <w:r>
               <w:rPr>
                 <w:rStyle w:val="a7"/>
@@ -1165,7 +1215,7 @@
                 <w:noProof/>
                 <w:webHidden/>
               </w:rPr>
-              <w:instrText xml:space="preserve"> PAGEREF _Toc40012638 \h </w:instrText>
+              <w:instrText xml:space="preserve"> PAGEREF _Toc40013622 \h </w:instrText>
             </w:r>
             <w:r>
               <w:rPr>
@@ -1209,7 +1259,7 @@
               <w:lang w:eastAsia="ru-RU"/>
             </w:rPr>
           </w:pPr>
-          <w:hyperlink w:anchor="_Toc40012639" w:history="1">
+          <w:hyperlink w:anchor="_Toc40013623" w:history="1">
             <w:r>
               <w:rPr>
                 <w:rStyle w:val="a7"/>
@@ -1236,7 +1286,7 @@
                 <w:noProof/>
                 <w:webHidden/>
               </w:rPr>
-              <w:instrText xml:space="preserve"> PAGEREF _Toc40012639 \h </w:instrText>
+              <w:instrText xml:space="preserve"> PAGEREF _Toc40013623 \h </w:instrText>
             </w:r>
             <w:r>
               <w:rPr>
@@ -1280,7 +1330,7 @@
               <w:lang w:eastAsia="ru-RU"/>
             </w:rPr>
           </w:pPr>
-          <w:hyperlink w:anchor="_Toc40012640" w:history="1">
+          <w:hyperlink w:anchor="_Toc40013624" w:history="1">
             <w:r>
               <w:rPr>
                 <w:rStyle w:val="a7"/>
@@ -1307,7 +1357,7 @@
                 <w:noProof/>
                 <w:webHidden/>
               </w:rPr>
-              <w:instrText xml:space="preserve"> PAGEREF _Toc40012640 \h </w:instrText>
+              <w:instrText xml:space="preserve"> PAGEREF _Toc40013624 \h </w:instrText>
             </w:r>
             <w:r>
               <w:rPr>
@@ -1351,7 +1401,7 @@
               <w:lang w:eastAsia="ru-RU"/>
             </w:rPr>
           </w:pPr>
-          <w:hyperlink w:anchor="_Toc40012641" w:history="1">
+          <w:hyperlink w:anchor="_Toc40013625" w:history="1">
             <w:r>
               <w:rPr>
                 <w:rStyle w:val="a7"/>
@@ -1378,7 +1428,7 @@
                 <w:noProof/>
                 <w:webHidden/>
               </w:rPr>
-              <w:instrText xml:space="preserve"> PAGEREF _Toc40012641 \h </w:instrText>
+              <w:instrText xml:space="preserve"> PAGEREF _Toc40013625 \h </w:instrText>
             </w:r>
             <w:r>
               <w:rPr>
@@ -1422,7 +1472,7 @@
               <w:lang w:eastAsia="ru-RU"/>
             </w:rPr>
           </w:pPr>
-          <w:hyperlink w:anchor="_Toc40012642" w:history="1">
+          <w:hyperlink w:anchor="_Toc40013626" w:history="1">
             <w:r>
               <w:rPr>
                 <w:rStyle w:val="a7"/>
@@ -1449,7 +1499,7 @@
                 <w:noProof/>
                 <w:webHidden/>
               </w:rPr>
-              <w:instrText xml:space="preserve"> PAGEREF _Toc40012642 \h </w:instrText>
+              <w:instrText xml:space="preserve"> PAGEREF _Toc40013626 \h </w:instrText>
             </w:r>
             <w:r>
               <w:rPr>
@@ -1493,7 +1543,7 @@
               <w:lang w:eastAsia="ru-RU"/>
             </w:rPr>
           </w:pPr>
-          <w:hyperlink w:anchor="_Toc40012643" w:history="1">
+          <w:hyperlink w:anchor="_Toc40013627" w:history="1">
             <w:r>
               <w:rPr>
                 <w:rStyle w:val="a7"/>
@@ -1520,7 +1570,7 @@
                 <w:noProof/>
                 <w:webHidden/>
               </w:rPr>
-              <w:instrText xml:space="preserve"> PAGEREF _Toc40012643 \h </w:instrText>
+              <w:instrText xml:space="preserve"> PAGEREF _Toc40013627 \h </w:instrText>
             </w:r>
             <w:r>
               <w:rPr>
@@ -1564,7 +1614,7 @@
               <w:lang w:eastAsia="ru-RU"/>
             </w:rPr>
           </w:pPr>
-          <w:hyperlink w:anchor="_Toc40012644" w:history="1">
+          <w:hyperlink w:anchor="_Toc40013628" w:history="1">
             <w:r>
               <w:rPr>
                 <w:rStyle w:val="a7"/>
@@ -1621,7 +1671,7 @@
                 <w:noProof/>
                 <w:webHidden/>
               </w:rPr>
-              <w:instrText xml:space="preserve"> PAGEREF _Toc40012644 \h </w:instrText>
+              <w:instrText xml:space="preserve"> PAGEREF _Toc40013628 \h </w:instrText>
             </w:r>
             <w:r>
               <w:rPr>
@@ -1665,7 +1715,7 @@
               <w:lang w:eastAsia="ru-RU"/>
             </w:rPr>
           </w:pPr>
-          <w:hyperlink w:anchor="_Toc40012645" w:history="1">
+          <w:hyperlink w:anchor="_Toc40013629" w:history="1">
             <w:r>
               <w:rPr>
                 <w:rStyle w:val="a7"/>
@@ -1692,7 +1742,7 @@
                 <w:noProof/>
                 <w:webHidden/>
               </w:rPr>
-              <w:instrText xml:space="preserve"> PAGEREF _Toc40012645 \h </w:instrText>
+              <w:instrText xml:space="preserve"> PAGEREF _Toc40013629 \h </w:instrText>
             </w:r>
             <w:r>
               <w:rPr>
@@ -1736,7 +1786,7 @@
               <w:lang w:eastAsia="ru-RU"/>
             </w:rPr>
           </w:pPr>
-          <w:hyperlink w:anchor="_Toc40012646" w:history="1">
+          <w:hyperlink w:anchor="_Toc40013630" w:history="1">
             <w:r>
               <w:rPr>
                 <w:rStyle w:val="a7"/>
@@ -1764,33 +1814,10 @@
                   <w:rStyle w:val="a7"/>
                   <w:rFonts w:ascii="Cambria Math" w:hAnsi="Cambria Math"/>
                   <w:noProof/>
-                </w:rPr>
-                <m:t>(</m:t>
-              </m:r>
-              <m:r>
-                <m:rPr>
-                  <m:sty m:val="bi"/>
-                </m:rPr>
-                <w:rPr>
-                  <w:rStyle w:val="a7"/>
-                  <w:rFonts w:ascii="Cambria Math" w:hAnsi="Cambria Math"/>
-                  <w:noProof/>
                   <w:lang w:val="en-US"/>
                 </w:rPr>
                 <m:t>τ</m:t>
               </m:r>
-              <m:r>
-                <m:rPr>
-                  <m:sty m:val="bi"/>
-                </m:rPr>
-                <w:rPr>
-                  <w:rStyle w:val="a7"/>
-                  <w:rFonts w:ascii="Cambria Math" w:hAnsi="Cambria Math"/>
-                  <w:noProof/>
-                  <w:lang w:val="en-US"/>
-                </w:rPr>
-                <m:t>)</m:t>
-              </m:r>
             </m:oMath>
             <w:r>
               <w:rPr>
@@ -1811,7 +1838,7 @@
                 <w:noProof/>
                 <w:webHidden/>
               </w:rPr>
-              <w:instrText xml:space="preserve"> PAGEREF _Toc40012646 \h </w:instrText>
+              <w:instrText xml:space="preserve"> PAGEREF _Toc40013630 \h </w:instrText>
             </w:r>
             <w:r>
               <w:rPr>
@@ -1855,7 +1882,7 @@
               <w:lang w:eastAsia="ru-RU"/>
             </w:rPr>
           </w:pPr>
-          <w:hyperlink w:anchor="_Toc40012647" w:history="1">
+          <w:hyperlink w:anchor="_Toc40013631" w:history="1">
             <w:r>
               <w:rPr>
                 <w:rStyle w:val="a7"/>
@@ -1882,7 +1909,7 @@
                 <w:noProof/>
                 <w:webHidden/>
               </w:rPr>
-              <w:instrText xml:space="preserve"> PAGEREF _Toc40012647 \h </w:instrText>
+              <w:instrText xml:space="preserve"> PAGEREF _Toc40013631 \h </w:instrText>
             </w:r>
             <w:r>
               <w:rPr>
@@ -1926,7 +1953,7 @@
               <w:lang w:eastAsia="ru-RU"/>
             </w:rPr>
           </w:pPr>
-          <w:hyperlink w:anchor="_Toc40012648" w:history="1">
+          <w:hyperlink w:anchor="_Toc40013632" w:history="1">
             <w:r>
               <w:rPr>
                 <w:rStyle w:val="a7"/>
@@ -1953,7 +1980,7 @@
                 <w:noProof/>
                 <w:webHidden/>
               </w:rPr>
-              <w:instrText xml:space="preserve"> PAGEREF _Toc40012648 \h </w:instrText>
+              <w:instrText xml:space="preserve"> PAGEREF _Toc40013632 \h </w:instrText>
             </w:r>
             <w:r>
               <w:rPr>
@@ -1997,7 +2024,7 @@
               <w:lang w:eastAsia="ru-RU"/>
             </w:rPr>
           </w:pPr>
-          <w:hyperlink w:anchor="_Toc40012649" w:history="1">
+          <w:hyperlink w:anchor="_Toc40013633" w:history="1">
             <w:r>
               <w:rPr>
                 <w:rStyle w:val="a7"/>
@@ -2024,7 +2051,7 @@
                 <w:noProof/>
                 <w:webHidden/>
               </w:rPr>
-              <w:instrText xml:space="preserve"> PAGEREF _Toc40012649 \h </w:instrText>
+              <w:instrText xml:space="preserve"> PAGEREF _Toc40013633 \h </w:instrText>
             </w:r>
             <w:r>
               <w:rPr>
@@ -2068,7 +2095,7 @@
               <w:lang w:eastAsia="ru-RU"/>
             </w:rPr>
           </w:pPr>
-          <w:hyperlink w:anchor="_Toc40012650" w:history="1">
+          <w:hyperlink w:anchor="_Toc40013634" w:history="1">
             <w:r>
               <w:rPr>
                 <w:rStyle w:val="a7"/>
@@ -2095,7 +2122,78 @@
                 <w:noProof/>
                 <w:webHidden/>
               </w:rPr>
-              <w:instrText xml:space="preserve"> PAGEREF _Toc40012650 \h </w:instrText>
+              <w:instrText xml:space="preserve"> PAGEREF _Toc40013634 \h </w:instrText>
+            </w:r>
+            <w:r>
+              <w:rPr>
+                <w:noProof/>
+                <w:webHidden/>
+              </w:rPr>
+            </w:r>
+            <w:r>
+              <w:rPr>
+                <w:noProof/>
+                <w:webHidden/>
+              </w:rPr>
+              <w:fldChar w:fldCharType="separate"/>
+            </w:r>
+            <w:r>
+              <w:rPr>
+                <w:noProof/>
+                <w:webHidden/>
+              </w:rPr>
+              <w:t>8</w:t>
+            </w:r>
+            <w:r>
+              <w:rPr>
+                <w:noProof/>
+                <w:webHidden/>
+              </w:rPr>
+              <w:fldChar w:fldCharType="end"/>
+            </w:r>
+          </w:hyperlink>
+        </w:p>
+        <w:p>
+          <w:pPr>
+            <w:pStyle w:val="23"/>
+            <w:tabs>
+              <w:tab w:val="right" w:leader="dot" w:pos="9345"/>
+            </w:tabs>
+            <w:rPr>
+              <w:rFonts w:asciiTheme="minorHAnsi" w:eastAsiaTheme="minorEastAsia" w:hAnsiTheme="minorHAnsi"/>
+              <w:noProof/>
+              <w:sz w:val="22"/>
+              <w:lang w:eastAsia="ru-RU"/>
+            </w:rPr>
+          </w:pPr>
+          <w:hyperlink w:anchor="_Toc40013635" w:history="1">
+            <w:r>
+              <w:rPr>
+                <w:rStyle w:val="a7"/>
+                <w:noProof/>
+              </w:rPr>
+              <w:t>4. Получить обобщенную кубатурную формулу, аналогичную (6.6) из лекции №6, для вычисления двойного интеграла методом последовательного интегрирования на основе формулы трапеций с тремя узлами по каждому направлению.</w:t>
+            </w:r>
+            <w:r>
+              <w:rPr>
+                <w:noProof/>
+                <w:webHidden/>
+              </w:rPr>
+              <w:tab/>
+            </w:r>
+            <w:r>
+              <w:rPr>
+                <w:noProof/>
+                <w:webHidden/>
+              </w:rPr>
+              <w:fldChar w:fldCharType="begin"/>
+            </w:r>
+            <w:r>
+              <w:rPr>
+                <w:noProof/>
+                <w:webHidden/>
+              </w:rPr>
+              <w:instrText xml:space="preserve"> PAGEREF _Toc40013635 \h </w:instrText>
             </w:r>
             <w:r>
               <w:rPr>
@@ -2139,7 +2237,7 @@
               <w:lang w:eastAsia="ru-RU"/>
             </w:rPr>
           </w:pPr>
-          <w:hyperlink w:anchor="_Toc40012651" w:history="1">
+          <w:hyperlink w:anchor="_Toc40013636" w:history="1">
             <w:r>
               <w:rPr>
                 <w:rStyle w:val="a7"/>
@@ -2166,7 +2264,7 @@
                 <w:noProof/>
                 <w:webHidden/>
               </w:rPr>
-              <w:instrText xml:space="preserve"> PAGEREF _Toc40012651 \h </w:instrText>
+              <w:instrText xml:space="preserve"> PAGEREF _Toc40013636 \h </w:instrText>
             </w:r>
             <w:r>
               <w:rPr>
@@ -2222,7 +2320,6 @@
     <w:p/>
     <w:p/>
     <w:p/>
-    <w:p/>
     <w:p>
       <w:pPr>
         <w:pStyle w:val="11"/>
@@ -2231,7 +2328,7 @@
           <w:lang w:val="ru-RU"/>
         </w:rPr>
       </w:pPr>
-      <w:bookmarkStart w:id="0" w:name="_Toc40012636"/>
+      <w:bookmarkStart w:id="0" w:name="_Toc40013620"/>
       <w:r>
         <w:rPr>
           <w:lang w:val="ru-RU"/>
@@ -2257,7 +2354,7 @@
       <w:pPr>
         <w:pStyle w:val="a8"/>
       </w:pPr>
-      <w:bookmarkStart w:id="1" w:name="_Toc40012637"/>
+      <w:bookmarkStart w:id="1" w:name="_Toc40013621"/>
       <w:r>
         <w:t>Тема:</w:t>
       </w:r>
@@ -2284,7 +2381,7 @@
       <w:pPr>
         <w:pStyle w:val="a8"/>
       </w:pPr>
-      <w:bookmarkStart w:id="2" w:name="_Toc40012638"/>
+      <w:bookmarkStart w:id="2" w:name="_Toc40013622"/>
       <w:r>
         <w:t>Цель работы:</w:t>
       </w:r>
@@ -2302,7 +2399,7 @@
       <w:pPr>
         <w:pStyle w:val="a8"/>
       </w:pPr>
-      <w:bookmarkStart w:id="3" w:name="_Toc40012639"/>
+      <w:bookmarkStart w:id="3" w:name="_Toc40013623"/>
       <w:r>
         <w:t>Задание:</w:t>
       </w:r>
@@ -2930,7 +3027,7 @@
       <w:pPr>
         <w:pStyle w:val="a8"/>
       </w:pPr>
-      <w:bookmarkStart w:id="4" w:name="_Toc40012640"/>
+      <w:bookmarkStart w:id="4" w:name="_Toc40013624"/>
       <w:r>
         <w:t>Входные</w:t>
       </w:r>
@@ -2985,7 +3082,7 @@
       <w:pPr>
         <w:pStyle w:val="a8"/>
       </w:pPr>
-      <w:bookmarkStart w:id="5" w:name="_Toc40012641"/>
+      <w:bookmarkStart w:id="5" w:name="_Toc40013625"/>
       <w:r>
         <w:t>Выходные данные:</w:t>
       </w:r>
@@ -3037,7 +3134,7 @@
           <w:lang w:val="ru-RU"/>
         </w:rPr>
       </w:pPr>
-      <w:bookmarkStart w:id="6" w:name="_Toc40012642"/>
+      <w:bookmarkStart w:id="6" w:name="_Toc40013626"/>
       <w:r>
         <w:rPr>
           <w:lang w:val="ru-RU"/>
@@ -5708,7 +5805,7 @@
           <w:lang w:val="ru-RU"/>
         </w:rPr>
       </w:pPr>
-      <w:bookmarkStart w:id="7" w:name="_Toc40012643"/>
+      <w:bookmarkStart w:id="7" w:name="_Toc40013627"/>
       <w:r>
         <w:rPr>
           <w:lang w:val="ru-RU"/>
@@ -5721,7 +5818,7 @@
       <w:pPr>
         <w:pStyle w:val="a8"/>
       </w:pPr>
-      <w:bookmarkStart w:id="8" w:name="_Toc40012644"/>
+      <w:bookmarkStart w:id="8" w:name="_Toc40013628"/>
       <w:r>
         <w:t xml:space="preserve">Алгоритм вычисления </w:t>
       </w:r>
@@ -6324,7 +6421,7 @@
       <w:pPr>
         <w:pStyle w:val="a8"/>
       </w:pPr>
-      <w:bookmarkStart w:id="9" w:name="_Toc40012645"/>
+      <w:bookmarkStart w:id="9" w:name="_Toc40013629"/>
       <w:r>
         <w:t>Влияние количества выбираемых узлов</w:t>
       </w:r>
@@ -7542,7 +7639,7 @@
           <w:lang w:val="en-US"/>
         </w:rPr>
       </w:pPr>
-      <w:bookmarkStart w:id="10" w:name="_Toc40012646"/>
+      <w:bookmarkStart w:id="10" w:name="_Toc40013630"/>
       <w:r>
         <w:lastRenderedPageBreak/>
         <w:t xml:space="preserve">График зависимости </w:t>
@@ -7674,6 +7771,34 @@
         </w:rPr>
         <w:t>.</w:t>
       </w:r>
+      <w:r>
+        <w:rPr>
+          <w:rFonts w:eastAsiaTheme="minorEastAsia" w:cstheme="majorBidi"/>
+          <w:iCs/>
+        </w:rPr>
+        <w:t xml:space="preserve"> </w:t>
+      </w:r>
+      <m:oMath>
+        <m:r>
+          <w:rPr>
+            <w:rFonts w:ascii="Cambria Math" w:eastAsiaTheme="minorEastAsia" w:hAnsi="Cambria Math" w:cstheme="majorBidi"/>
+          </w:rPr>
+          <m:t>τ=0.05…</m:t>
+        </m:r>
+        <m:r>
+          <w:rPr>
+            <w:rFonts w:ascii="Cambria Math" w:eastAsiaTheme="minorEastAsia" w:hAnsi="Cambria Math" w:cstheme="majorBidi"/>
+          </w:rPr>
+          <m:t>10</m:t>
+        </m:r>
+      </m:oMath>
+      <w:r>
+        <w:rPr>
+          <w:rFonts w:eastAsiaTheme="minorEastAsia" w:cstheme="majorBidi"/>
+          <w:iCs/>
+        </w:rPr>
+        <w:t>.</w:t>
+      </w:r>
     </w:p>
     <w:p>
       <w:pPr>
@@ -7694,7 +7819,43 @@
           <w:rFonts w:eastAsiaTheme="minorEastAsia" w:cstheme="majorBidi"/>
           <w:iCs/>
         </w:rPr>
-        <w:t>, но при этом её значение не превышает единицы.</w:t>
+        <w:t xml:space="preserve">, </w:t>
+      </w:r>
+      <w:r>
+        <w:rPr>
+          <w:rFonts w:eastAsiaTheme="minorEastAsia" w:cstheme="majorBidi"/>
+          <w:iCs/>
+        </w:rPr>
+        <w:t xml:space="preserve">при этом </w:t>
+      </w:r>
+      <m:oMath>
+        <m:r>
+          <w:rPr>
+            <w:rFonts w:ascii="Cambria Math" w:eastAsiaTheme="minorEastAsia" w:hAnsi="Cambria Math" w:cstheme="majorBidi"/>
+          </w:rPr>
+          <m:t>y=1</m:t>
+        </m:r>
+      </m:oMath>
+      <w:r>
+        <w:rPr>
+          <w:rFonts w:eastAsiaTheme="minorEastAsia" w:cstheme="majorBidi"/>
+          <w:iCs/>
+        </w:rPr>
+        <w:t xml:space="preserve"> - </w:t>
+      </w:r>
+      <w:r>
+        <w:rPr>
+          <w:rFonts w:eastAsiaTheme="minorEastAsia" w:cstheme="majorBidi"/>
+          <w:iCs/>
+        </w:rPr>
+        <w:t>асимптота</w:t>
+      </w:r>
+      <w:r>
+        <w:rPr>
+          <w:rFonts w:eastAsiaTheme="minorEastAsia" w:cstheme="majorBidi"/>
+          <w:iCs/>
+        </w:rPr>
+        <w:t>.</w:t>
       </w:r>
     </w:p>
     <w:p>
@@ -7704,7 +7865,7 @@
           <w:lang w:val="ru-RU"/>
         </w:rPr>
       </w:pPr>
-      <w:bookmarkStart w:id="11" w:name="_Toc40012647"/>
+      <w:bookmarkStart w:id="11" w:name="_Toc40013631"/>
       <w:r>
         <w:rPr>
           <w:lang w:val="ru-RU"/>
@@ -7729,7 +7890,7 @@
       <w:pPr>
         <w:pStyle w:val="a8"/>
       </w:pPr>
-      <w:bookmarkStart w:id="12" w:name="_Toc40012648"/>
+      <w:bookmarkStart w:id="12" w:name="_Toc40013632"/>
       <w:r>
         <w:t>1</w:t>
       </w:r>
@@ -7799,7 +7960,7 @@
       <w:pPr>
         <w:pStyle w:val="a8"/>
       </w:pPr>
-      <w:bookmarkStart w:id="13" w:name="_Toc40012649"/>
+      <w:bookmarkStart w:id="13" w:name="_Toc40013633"/>
       <w:r>
         <w:t xml:space="preserve">2. </w:t>
       </w:r>
@@ -8011,6 +8172,12 @@
             </w:rPr>
             <m:t>=0</m:t>
           </m:r>
+          <m:r>
+            <w:rPr>
+              <w:rFonts w:ascii="Cambria Math" w:eastAsiaTheme="minorEastAsia" w:hAnsi="Cambria Math" w:cstheme="majorBidi"/>
+            </w:rPr>
+            <m:t xml:space="preserve"> (1)</m:t>
+          </m:r>
         </m:oMath>
       </m:oMathPara>
     </w:p>
@@ -8122,6 +8289,223 @@
             </w:rPr>
             <m:t>нуль полинома Лежандра</m:t>
           </m:r>
+        </m:oMath>
+      </m:oMathPara>
+    </w:p>
+    <w:p>
+      <w:pPr>
+        <w:rPr>
+          <w:rFonts w:eastAsiaTheme="minorEastAsia" w:cstheme="majorBidi"/>
+          <w:i/>
+        </w:rPr>
+      </w:pPr>
+      <w:r>
+        <w:rPr>
+          <w:rFonts w:eastAsiaTheme="minorEastAsia" w:cstheme="majorBidi"/>
+          <w:i/>
+        </w:rPr>
+        <w:t>Таким образом, будем иметь:</w:t>
+      </w:r>
+    </w:p>
+    <w:p>
+      <w:pPr>
+        <w:rPr>
+          <w:rFonts w:eastAsiaTheme="minorEastAsia" w:cstheme="majorBidi"/>
+          <w:i/>
+        </w:rPr>
+      </w:pPr>
+      <m:oMathPara>
+        <m:oMath>
+          <m:nary>
+            <m:naryPr>
+              <m:limLoc m:val="subSup"/>
+              <m:ctrlPr>
+                <w:rPr>
+                  <w:rFonts w:ascii="Cambria Math" w:eastAsiaTheme="minorEastAsia" w:hAnsi="Cambria Math" w:cstheme="majorBidi"/>
+                  <w:i/>
+                </w:rPr>
+              </m:ctrlPr>
+            </m:naryPr>
+            <m:sub>
+              <m:r>
+                <w:rPr>
+                  <w:rFonts w:ascii="Cambria Math" w:eastAsiaTheme="minorEastAsia" w:hAnsi="Cambria Math" w:cstheme="majorBidi"/>
+                </w:rPr>
+                <m:t>a</m:t>
+              </m:r>
+            </m:sub>
+            <m:sup>
+              <m:r>
+                <w:rPr>
+                  <w:rFonts w:ascii="Cambria Math" w:eastAsiaTheme="minorEastAsia" w:hAnsi="Cambria Math" w:cstheme="majorBidi"/>
+                </w:rPr>
+                <m:t>b</m:t>
+              </m:r>
+            </m:sup>
+            <m:e>
+              <m:r>
+                <w:rPr>
+                  <w:rFonts w:ascii="Cambria Math" w:eastAsiaTheme="minorEastAsia" w:hAnsi="Cambria Math" w:cstheme="majorBidi"/>
+                </w:rPr>
+                <m:t>f</m:t>
+              </m:r>
+              <m:d>
+                <m:dPr>
+                  <m:ctrlPr>
+                    <w:rPr>
+                      <w:rFonts w:ascii="Cambria Math" w:eastAsiaTheme="minorEastAsia" w:hAnsi="Cambria Math" w:cstheme="majorBidi"/>
+                      <w:i/>
+                    </w:rPr>
+                  </m:ctrlPr>
+                </m:dPr>
+                <m:e>
+                  <m:r>
+                    <w:rPr>
+                      <w:rFonts w:ascii="Cambria Math" w:eastAsiaTheme="minorEastAsia" w:hAnsi="Cambria Math" w:cstheme="majorBidi"/>
+                    </w:rPr>
+                    <m:t>x</m:t>
+                  </m:r>
+                </m:e>
+              </m:d>
+              <m:r>
+                <w:rPr>
+                  <w:rFonts w:ascii="Cambria Math" w:eastAsiaTheme="minorEastAsia" w:hAnsi="Cambria Math" w:cstheme="majorBidi"/>
+                </w:rPr>
+                <m:t>dx</m:t>
+              </m:r>
+            </m:e>
+          </m:nary>
+          <m:r>
+            <w:rPr>
+              <w:rFonts w:ascii="Cambria Math" w:eastAsiaTheme="minorEastAsia" w:hAnsi="Cambria Math" w:cstheme="majorBidi"/>
+            </w:rPr>
+            <m:t>=</m:t>
+          </m:r>
+          <m:f>
+            <m:fPr>
+              <m:ctrlPr>
+                <w:rPr>
+                  <w:rFonts w:ascii="Cambria Math" w:eastAsiaTheme="minorEastAsia" w:hAnsi="Cambria Math" w:cstheme="majorBidi"/>
+                  <w:i/>
+                </w:rPr>
+              </m:ctrlPr>
+            </m:fPr>
+            <m:num>
+              <m:r>
+                <w:rPr>
+                  <w:rFonts w:ascii="Cambria Math" w:eastAsiaTheme="minorEastAsia" w:hAnsi="Cambria Math" w:cstheme="majorBidi"/>
+                </w:rPr>
+                <m:t>b-a</m:t>
+              </m:r>
+            </m:num>
+            <m:den>
+              <m:r>
+                <w:rPr>
+                  <w:rFonts w:ascii="Cambria Math" w:eastAsiaTheme="minorEastAsia" w:hAnsi="Cambria Math" w:cstheme="majorBidi"/>
+                </w:rPr>
+                <m:t>2</m:t>
+              </m:r>
+            </m:den>
+          </m:f>
+          <m:nary>
+            <m:naryPr>
+              <m:limLoc m:val="subSup"/>
+              <m:ctrlPr>
+                <w:rPr>
+                  <w:rFonts w:ascii="Cambria Math" w:eastAsiaTheme="minorEastAsia" w:hAnsi="Cambria Math" w:cstheme="majorBidi"/>
+                  <w:i/>
+                </w:rPr>
+              </m:ctrlPr>
+            </m:naryPr>
+            <m:sub>
+              <m:r>
+                <w:rPr>
+                  <w:rFonts w:ascii="Cambria Math" w:eastAsiaTheme="minorEastAsia" w:hAnsi="Cambria Math" w:cstheme="majorBidi"/>
+                </w:rPr>
+                <m:t>-1</m:t>
+              </m:r>
+            </m:sub>
+            <m:sup>
+              <m:r>
+                <w:rPr>
+                  <w:rFonts w:ascii="Cambria Math" w:eastAsiaTheme="minorEastAsia" w:hAnsi="Cambria Math" w:cstheme="majorBidi"/>
+                </w:rPr>
+                <m:t>1</m:t>
+              </m:r>
+            </m:sup>
+            <m:e>
+              <m:r>
+                <w:rPr>
+                  <w:rFonts w:ascii="Cambria Math" w:eastAsiaTheme="minorEastAsia" w:hAnsi="Cambria Math" w:cstheme="majorBidi"/>
+                </w:rPr>
+                <m:t>f(</m:t>
+              </m:r>
+              <m:f>
+                <m:fPr>
+                  <m:ctrlPr>
+                    <w:rPr>
+                      <w:rFonts w:ascii="Cambria Math" w:eastAsiaTheme="minorEastAsia" w:hAnsi="Cambria Math" w:cstheme="majorBidi"/>
+                      <w:i/>
+                    </w:rPr>
+                  </m:ctrlPr>
+                </m:fPr>
+                <m:num>
+                  <m:r>
+                    <w:rPr>
+                      <w:rFonts w:ascii="Cambria Math" w:eastAsiaTheme="minorEastAsia" w:hAnsi="Cambria Math" w:cstheme="majorBidi"/>
+                    </w:rPr>
+                    <m:t>b+a</m:t>
+                  </m:r>
+                </m:num>
+                <m:den>
+                  <m:r>
+                    <w:rPr>
+                      <w:rFonts w:ascii="Cambria Math" w:eastAsiaTheme="minorEastAsia" w:hAnsi="Cambria Math" w:cstheme="majorBidi"/>
+                    </w:rPr>
+                    <m:t>2</m:t>
+                  </m:r>
+                </m:den>
+              </m:f>
+              <m:r>
+                <w:rPr>
+                  <w:rFonts w:ascii="Cambria Math" w:eastAsiaTheme="minorEastAsia" w:hAnsi="Cambria Math" w:cstheme="majorBidi"/>
+                </w:rPr>
+                <m:t>+</m:t>
+              </m:r>
+              <m:f>
+                <m:fPr>
+                  <m:ctrlPr>
+                    <w:rPr>
+                      <w:rFonts w:ascii="Cambria Math" w:eastAsiaTheme="minorEastAsia" w:hAnsi="Cambria Math" w:cstheme="majorBidi"/>
+                      <w:i/>
+                    </w:rPr>
+                  </m:ctrlPr>
+                </m:fPr>
+                <m:num>
+                  <m:r>
+                    <w:rPr>
+                      <w:rFonts w:ascii="Cambria Math" w:eastAsiaTheme="minorEastAsia" w:hAnsi="Cambria Math" w:cstheme="majorBidi"/>
+                    </w:rPr>
+                    <m:t>b-a</m:t>
+                  </m:r>
+                </m:num>
+                <m:den>
+                  <m:r>
+                    <w:rPr>
+                      <w:rFonts w:ascii="Cambria Math" w:eastAsiaTheme="minorEastAsia" w:hAnsi="Cambria Math" w:cstheme="majorBidi"/>
+                    </w:rPr>
+                    <m:t>2</m:t>
+                  </m:r>
+                </m:den>
+              </m:f>
+              <m:r>
+                <w:rPr>
+                  <w:rFonts w:ascii="Cambria Math" w:eastAsiaTheme="minorEastAsia" w:hAnsi="Cambria Math" w:cstheme="majorBidi"/>
+                </w:rPr>
+                <m:t>t)dt</m:t>
+              </m:r>
+            </m:e>
+          </m:nary>
         </m:oMath>
       </m:oMathPara>
     </w:p>
@@ -8289,7 +8673,19 @@
             <w:rPr>
               <w:rFonts w:ascii="Cambria Math" w:eastAsiaTheme="minorEastAsia" w:hAnsi="Cambria Math" w:cstheme="majorBidi"/>
             </w:rPr>
-            <m:t xml:space="preserve"> (1)</m:t>
+            <m:t xml:space="preserve"> (</m:t>
+          </m:r>
+          <m:r>
+            <w:rPr>
+              <w:rFonts w:ascii="Cambria Math" w:eastAsiaTheme="minorEastAsia" w:hAnsi="Cambria Math" w:cstheme="majorBidi"/>
+            </w:rPr>
+            <m:t>2</m:t>
+          </m:r>
+          <m:r>
+            <w:rPr>
+              <w:rFonts w:ascii="Cambria Math" w:eastAsiaTheme="minorEastAsia" w:hAnsi="Cambria Math" w:cstheme="majorBidi"/>
+            </w:rPr>
+            <m:t>)</m:t>
           </m:r>
         </m:oMath>
       </m:oMathPara>
@@ -8306,262 +8702,28 @@
           <w:rFonts w:eastAsiaTheme="minorEastAsia" w:cstheme="majorBidi"/>
           <w:i/>
         </w:rPr>
-        <w:t>Таким образом, будем иметь:</w:t>
-      </w:r>
-    </w:p>
-    <w:p>
-      <w:pPr>
+        <w:t>При факт</w:t>
+      </w:r>
+      <w:r>
         <w:rPr>
           <w:rFonts w:eastAsiaTheme="minorEastAsia" w:cstheme="majorBidi"/>
           <w:i/>
         </w:rPr>
-      </w:pPr>
-      <m:oMathPara>
-        <m:oMath>
-          <m:nary>
-            <m:naryPr>
-              <m:limLoc m:val="subSup"/>
-              <m:ctrlPr>
-                <w:rPr>
-                  <w:rFonts w:ascii="Cambria Math" w:eastAsiaTheme="minorEastAsia" w:hAnsi="Cambria Math" w:cstheme="majorBidi"/>
-                  <w:i/>
-                </w:rPr>
-              </m:ctrlPr>
-            </m:naryPr>
-            <m:sub>
-              <m:r>
-                <w:rPr>
-                  <w:rFonts w:ascii="Cambria Math" w:eastAsiaTheme="minorEastAsia" w:hAnsi="Cambria Math" w:cstheme="majorBidi"/>
-                </w:rPr>
-                <m:t>a</m:t>
-              </m:r>
-            </m:sub>
-            <m:sup>
-              <m:r>
-                <w:rPr>
-                  <w:rFonts w:ascii="Cambria Math" w:eastAsiaTheme="minorEastAsia" w:hAnsi="Cambria Math" w:cstheme="majorBidi"/>
-                </w:rPr>
-                <m:t>b</m:t>
-              </m:r>
-            </m:sup>
-            <m:e>
-              <m:r>
-                <w:rPr>
-                  <w:rFonts w:ascii="Cambria Math" w:eastAsiaTheme="minorEastAsia" w:hAnsi="Cambria Math" w:cstheme="majorBidi"/>
-                </w:rPr>
-                <m:t>f</m:t>
-              </m:r>
-              <m:d>
-                <m:dPr>
-                  <m:ctrlPr>
-                    <w:rPr>
-                      <w:rFonts w:ascii="Cambria Math" w:eastAsiaTheme="minorEastAsia" w:hAnsi="Cambria Math" w:cstheme="majorBidi"/>
-                      <w:i/>
-                    </w:rPr>
-                  </m:ctrlPr>
-                </m:dPr>
-                <m:e>
-                  <m:r>
-                    <w:rPr>
-                      <w:rFonts w:ascii="Cambria Math" w:eastAsiaTheme="minorEastAsia" w:hAnsi="Cambria Math" w:cstheme="majorBidi"/>
-                    </w:rPr>
-                    <m:t>x</m:t>
-                  </m:r>
-                </m:e>
-              </m:d>
-              <m:r>
-                <w:rPr>
-                  <w:rFonts w:ascii="Cambria Math" w:eastAsiaTheme="minorEastAsia" w:hAnsi="Cambria Math" w:cstheme="majorBidi"/>
-                </w:rPr>
-                <m:t>dx</m:t>
-              </m:r>
-            </m:e>
-          </m:nary>
-          <m:r>
-            <w:rPr>
-              <w:rFonts w:ascii="Cambria Math" w:eastAsiaTheme="minorEastAsia" w:hAnsi="Cambria Math" w:cstheme="majorBidi"/>
-            </w:rPr>
-            <m:t>=</m:t>
-          </m:r>
-          <m:f>
-            <m:fPr>
-              <m:ctrlPr>
-                <w:rPr>
-                  <w:rFonts w:ascii="Cambria Math" w:eastAsiaTheme="minorEastAsia" w:hAnsi="Cambria Math" w:cstheme="majorBidi"/>
-                  <w:i/>
-                </w:rPr>
-              </m:ctrlPr>
-            </m:fPr>
-            <m:num>
-              <m:r>
-                <w:rPr>
-                  <w:rFonts w:ascii="Cambria Math" w:eastAsiaTheme="minorEastAsia" w:hAnsi="Cambria Math" w:cstheme="majorBidi"/>
-                </w:rPr>
-                <m:t>b-a</m:t>
-              </m:r>
-            </m:num>
-            <m:den>
-              <m:r>
-                <w:rPr>
-                  <w:rFonts w:ascii="Cambria Math" w:eastAsiaTheme="minorEastAsia" w:hAnsi="Cambria Math" w:cstheme="majorBidi"/>
-                </w:rPr>
-                <m:t>2</m:t>
-              </m:r>
-            </m:den>
-          </m:f>
-          <m:nary>
-            <m:naryPr>
-              <m:limLoc m:val="subSup"/>
-              <m:ctrlPr>
-                <w:rPr>
-                  <w:rFonts w:ascii="Cambria Math" w:eastAsiaTheme="minorEastAsia" w:hAnsi="Cambria Math" w:cstheme="majorBidi"/>
-                  <w:i/>
-                </w:rPr>
-              </m:ctrlPr>
-            </m:naryPr>
-            <m:sub>
-              <m:r>
-                <w:rPr>
-                  <w:rFonts w:ascii="Cambria Math" w:eastAsiaTheme="minorEastAsia" w:hAnsi="Cambria Math" w:cstheme="majorBidi"/>
-                </w:rPr>
-                <m:t>-1</m:t>
-              </m:r>
-            </m:sub>
-            <m:sup>
-              <m:r>
-                <w:rPr>
-                  <w:rFonts w:ascii="Cambria Math" w:eastAsiaTheme="minorEastAsia" w:hAnsi="Cambria Math" w:cstheme="majorBidi"/>
-                </w:rPr>
-                <m:t>1</m:t>
-              </m:r>
-            </m:sup>
-            <m:e>
-              <m:r>
-                <w:rPr>
-                  <w:rFonts w:ascii="Cambria Math" w:eastAsiaTheme="minorEastAsia" w:hAnsi="Cambria Math" w:cstheme="majorBidi"/>
-                </w:rPr>
-                <m:t>f(</m:t>
-              </m:r>
-              <m:f>
-                <m:fPr>
-                  <m:ctrlPr>
-                    <w:rPr>
-                      <w:rFonts w:ascii="Cambria Math" w:eastAsiaTheme="minorEastAsia" w:hAnsi="Cambria Math" w:cstheme="majorBidi"/>
-                      <w:i/>
-                    </w:rPr>
-                  </m:ctrlPr>
-                </m:fPr>
-                <m:num>
-                  <m:r>
-                    <w:rPr>
-                      <w:rFonts w:ascii="Cambria Math" w:eastAsiaTheme="minorEastAsia" w:hAnsi="Cambria Math" w:cstheme="majorBidi"/>
-                    </w:rPr>
-                    <m:t>b+a</m:t>
-                  </m:r>
-                </m:num>
-                <m:den>
-                  <m:r>
-                    <w:rPr>
-                      <w:rFonts w:ascii="Cambria Math" w:eastAsiaTheme="minorEastAsia" w:hAnsi="Cambria Math" w:cstheme="majorBidi"/>
-                    </w:rPr>
-                    <m:t>2</m:t>
-                  </m:r>
-                </m:den>
-              </m:f>
-              <m:r>
-                <w:rPr>
-                  <w:rFonts w:ascii="Cambria Math" w:eastAsiaTheme="minorEastAsia" w:hAnsi="Cambria Math" w:cstheme="majorBidi"/>
-                </w:rPr>
-                <m:t>+</m:t>
-              </m:r>
-              <m:f>
-                <m:fPr>
-                  <m:ctrlPr>
-                    <w:rPr>
-                      <w:rFonts w:ascii="Cambria Math" w:eastAsiaTheme="minorEastAsia" w:hAnsi="Cambria Math" w:cstheme="majorBidi"/>
-                      <w:i/>
-                    </w:rPr>
-                  </m:ctrlPr>
-                </m:fPr>
-                <m:num>
-                  <m:r>
-                    <w:rPr>
-                      <w:rFonts w:ascii="Cambria Math" w:eastAsiaTheme="minorEastAsia" w:hAnsi="Cambria Math" w:cstheme="majorBidi"/>
-                    </w:rPr>
-                    <m:t>b-a</m:t>
-                  </m:r>
-                </m:num>
-                <m:den>
-                  <m:r>
-                    <w:rPr>
-                      <w:rFonts w:ascii="Cambria Math" w:eastAsiaTheme="minorEastAsia" w:hAnsi="Cambria Math" w:cstheme="majorBidi"/>
-                    </w:rPr>
-                    <m:t>2</m:t>
-                  </m:r>
-                </m:den>
-              </m:f>
-              <m:r>
-                <w:rPr>
-                  <w:rFonts w:ascii="Cambria Math" w:eastAsiaTheme="minorEastAsia" w:hAnsi="Cambria Math" w:cstheme="majorBidi"/>
-                </w:rPr>
-                <m:t>t)dt</m:t>
-              </m:r>
-            </m:e>
-          </m:nary>
-        </m:oMath>
-      </m:oMathPara>
-    </w:p>
-    <w:p>
-      <w:pPr>
+        <w:t>ах</w:t>
+      </w:r>
+      <w:r>
         <w:rPr>
           <w:rFonts w:eastAsiaTheme="minorEastAsia" w:cstheme="majorBidi"/>
           <w:i/>
         </w:rPr>
-      </w:pPr>
+        <w:t xml:space="preserve"> </w:t>
+      </w:r>
       <w:r>
         <w:rPr>
           <w:rFonts w:eastAsiaTheme="minorEastAsia" w:cstheme="majorBidi"/>
           <w:i/>
         </w:rPr>
-        <w:t xml:space="preserve">При факте того, что </w:t>
-      </w:r>
-      <m:oMath>
-        <m:r>
-          <w:rPr>
-            <w:rFonts w:ascii="Cambria Math" w:eastAsiaTheme="minorEastAsia" w:hAnsi="Cambria Math" w:cstheme="majorBidi"/>
-          </w:rPr>
-          <m:t>t=0</m:t>
-        </m:r>
-      </m:oMath>
-      <w:r>
-        <w:rPr>
-          <w:rFonts w:eastAsiaTheme="minorEastAsia" w:cstheme="majorBidi"/>
-          <w:i/>
-        </w:rPr>
-        <w:t xml:space="preserve"> </w:t>
-      </w:r>
-      <w:r>
-        <w:rPr>
-          <w:rFonts w:eastAsiaTheme="minorEastAsia" w:cstheme="majorBidi"/>
-          <w:i/>
-        </w:rPr>
-        <w:t xml:space="preserve">и </w:t>
-      </w:r>
-      <w:r>
-        <w:rPr>
-          <w:rFonts w:eastAsiaTheme="minorEastAsia" w:cstheme="majorBidi"/>
-          <w:b/>
-          <w:bCs/>
-          <w:i/>
-        </w:rPr>
-        <w:t>(1)</w:t>
-      </w:r>
-      <w:r>
-        <w:rPr>
-          <w:rFonts w:eastAsiaTheme="minorEastAsia" w:cstheme="majorBidi"/>
-          <w:i/>
-        </w:rPr>
-        <w:t xml:space="preserve"> </w:t>
+        <w:t xml:space="preserve">(1) и (2) </w:t>
       </w:r>
       <w:r>
         <w:rPr>
@@ -8714,7 +8876,7 @@
       <w:pPr>
         <w:pStyle w:val="a8"/>
       </w:pPr>
-      <w:bookmarkStart w:id="14" w:name="_Toc40012650"/>
+      <w:bookmarkStart w:id="14" w:name="_Toc40013634"/>
       <w:r>
         <w:t xml:space="preserve">3. </w:t>
       </w:r>
@@ -9361,33 +9523,37 @@
     </w:p>
     <w:p>
       <w:pPr>
-        <w:tabs>
-          <w:tab w:val="left" w:pos="3828"/>
-        </w:tabs>
-        <w:spacing w:line="360" w:lineRule="auto"/>
-        <w:contextualSpacing/>
+        <w:pStyle w:val="a8"/>
       </w:pPr>
+      <w:bookmarkStart w:id="15" w:name="_Toc40013635"/>
       <w:r>
         <w:t xml:space="preserve">4. </w:t>
       </w:r>
       <w:r>
         <w:rPr>
           <w:rStyle w:val="a9"/>
+          <w:b/>
+          <w:i/>
         </w:rPr>
         <w:t>Получить обобщенную кубатурную формулу, аналогичную (6.6) из лекции №6,</w:t>
       </w:r>
       <w:r>
         <w:rPr>
           <w:rStyle w:val="a9"/>
+          <w:b/>
+          <w:i/>
         </w:rPr>
         <w:t xml:space="preserve"> </w:t>
       </w:r>
       <w:r>
         <w:rPr>
           <w:rStyle w:val="a9"/>
+          <w:b/>
+          <w:i/>
         </w:rPr>
         <w:t>для вычисления двойного интеграла методом последовательного интегрирования на основе формулы трапеций с тремя узлами по каждому направлению.</w:t>
       </w:r>
+      <w:bookmarkEnd w:id="15"/>
       <w:r>
         <w:t xml:space="preserve"> </w:t>
       </w:r>
@@ -9699,7 +9865,7 @@
         <w:rPr>
           <w:rFonts w:eastAsiaTheme="minorEastAsia"/>
         </w:rPr>
-        <w:t>Так, будем иметь следующее:</w:t>
+        <w:t>Так будем иметь следующее:</w:t>
       </w:r>
     </w:p>
     <w:p>
@@ -10060,6 +10226,7 @@
           <w:i/>
           <w:iCs/>
         </w:rPr>
+        <w:lastRenderedPageBreak/>
         <w:t xml:space="preserve">Где </w:t>
       </w:r>
       <m:oMath>
@@ -11392,7 +11559,19 @@
           <w:rPr>
             <w:rFonts w:ascii="Cambria Math" w:eastAsiaTheme="minorEastAsia" w:hAnsi="Cambria Math"/>
           </w:rPr>
-          <m:t>количство узлов по направлению</m:t>
+          <m:t>колич</m:t>
+        </m:r>
+        <m:r>
+          <w:rPr>
+            <w:rFonts w:ascii="Cambria Math" w:eastAsiaTheme="minorEastAsia" w:hAnsi="Cambria Math"/>
+          </w:rPr>
+          <m:t>е</m:t>
+        </m:r>
+        <m:r>
+          <w:rPr>
+            <w:rFonts w:ascii="Cambria Math" w:eastAsiaTheme="minorEastAsia" w:hAnsi="Cambria Math"/>
+          </w:rPr>
+          <m:t>ство узлов по направлению</m:t>
         </m:r>
       </m:oMath>
     </w:p>
@@ -11406,7 +11585,7 @@
           <w:color w:val="000000" w:themeColor="text1"/>
         </w:rPr>
       </w:pPr>
-      <w:bookmarkStart w:id="15" w:name="_Toc40012651"/>
+      <w:bookmarkStart w:id="16" w:name="_Toc40013636"/>
       <w:r>
         <w:rPr>
           <w:rStyle w:val="ae"/>
@@ -11436,7 +11615,7 @@
         </w:rPr>
         <w:t>программы</w:t>
       </w:r>
-      <w:bookmarkEnd w:id="15"/>
+      <w:bookmarkEnd w:id="16"/>
     </w:p>
     <w:p>
       <w:pPr>
@@ -13170,16 +13349,6 @@
           <w:lang w:val="en-US" w:eastAsia="ru-RU"/>
         </w:rPr>
         <w:br/>
-      </w:r>
-      <w:r>
-        <w:rPr>
-          <w:rFonts w:ascii="Source Code Pro" w:eastAsia="Times New Roman" w:hAnsi="Source Code Pro" w:cs="Courier New"/>
-          <w:color w:val="A9B7C6"/>
-          <w:sz w:val="20"/>
-          <w:szCs w:val="20"/>
-          <w:lang w:val="en-US" w:eastAsia="ru-RU"/>
-        </w:rPr>
-        <w:lastRenderedPageBreak/>
         <w:t xml:space="preserve">    x = start</w:t>
       </w:r>
       <w:r>
@@ -13473,6 +13642,16 @@
           <w:lang w:val="en-US" w:eastAsia="ru-RU"/>
         </w:rPr>
         <w:br/>
+      </w:r>
+      <w:r>
+        <w:rPr>
+          <w:rFonts w:ascii="Source Code Pro" w:eastAsia="Times New Roman" w:hAnsi="Source Code Pro" w:cs="Courier New"/>
+          <w:color w:val="A9B7C6"/>
+          <w:sz w:val="20"/>
+          <w:szCs w:val="20"/>
+          <w:lang w:val="en-US" w:eastAsia="ru-RU"/>
+        </w:rPr>
+        <w:lastRenderedPageBreak/>
         <w:t xml:space="preserve">    output *= h / </w:t>
       </w:r>
       <w:r>
@@ -17070,7 +17249,7 @@
 </file>
 
 <file path=customXml/itemProps1.xml><?xml version="1.0" encoding="utf-8"?>
-<ds:datastoreItem xmlns:ds="http://schemas.openxmlformats.org/officeDocument/2006/customXml" ds:itemID="{12EFE974-8208-43AE-85A2-A6582F0E50F8}">
+<ds:datastoreItem xmlns:ds="http://schemas.openxmlformats.org/officeDocument/2006/customXml" ds:itemID="{39EE2287-16D4-472D-8A6D-A078F528AE3C}">
   <ds:schemaRefs>
     <ds:schemaRef ds:uri="http://schemas.openxmlformats.org/officeDocument/2006/bibliography"/>
   </ds:schemaRefs>

</xml_diff>